<commit_message>
Various fixes and additions for consistency in DOD, new exports
</commit_message>
<xml_diff>
--- a/Documentation/Export/DOD_AccioNiffler.docx
+++ b/Documentation/Export/DOD_AccioNiffler.docx
@@ -1,6 +1,6 @@
 
 <file path=word/document.xml><?xml version="1.0" encoding="utf-8"?>
-<w:document xmlns:wpc="http://schemas.microsoft.com/office/word/2010/wordprocessingCanvas" xmlns:cx="http://schemas.microsoft.com/office/drawing/2014/chartex" xmlns:cx1="http://schemas.microsoft.com/office/drawing/2015/9/8/chartex" xmlns:cx2="http://schemas.microsoft.com/office/drawing/2015/10/21/chartex" xmlns:cx3="http://schemas.microsoft.com/office/drawing/2016/5/9/chartex" xmlns:cx4="http://schemas.microsoft.com/office/drawing/2016/5/10/chartex" xmlns:cx5="http://schemas.microsoft.com/office/drawing/2016/5/11/chartex" xmlns:cx6="http://schemas.microsoft.com/office/drawing/2016/5/12/chartex" xmlns:cx7="http://schemas.microsoft.com/office/drawing/2016/5/13/chartex" xmlns:cx8="http://schemas.microsoft.com/office/drawing/2016/5/14/chartex" xmlns:mc="http://schemas.openxmlformats.org/markup-compatibility/2006" xmlns:aink="http://schemas.microsoft.com/office/drawing/2016/ink" xmlns:am3d="http://schemas.microsoft.com/office/drawing/2017/model3d" xmlns:o="urn:schemas-microsoft-com:office:office" xmlns:r="http://schemas.openxmlformats.org/officeDocument/2006/relationships" xmlns:m="http://schemas.openxmlformats.org/officeDocument/2006/math" xmlns:v="urn:schemas-microsoft-com:vml" xmlns:wp14="http://schemas.microsoft.com/office/word/2010/wordprocessingDrawing" xmlns:wp="http://schemas.openxmlformats.org/drawingml/2006/wordprocessingDrawing" xmlns:w10="urn:schemas-microsoft-com:office:word" xmlns:w="http://schemas.openxmlformats.org/wordprocessingml/2006/main" xmlns:w14="http://schemas.microsoft.com/office/word/2010/wordml" xmlns:w15="http://schemas.microsoft.com/office/word/2012/wordml" xmlns:w16cex="http://schemas.microsoft.com/office/word/2018/wordml/cex" xmlns:w16cid="http://schemas.microsoft.com/office/word/2016/wordml/cid" xmlns:w16="http://schemas.microsoft.com/office/word/2018/wordml" xmlns:w16se="http://schemas.microsoft.com/office/word/2015/wordml/symex" xmlns:wpg="http://schemas.microsoft.com/office/word/2010/wordprocessingGroup" xmlns:wpi="http://schemas.microsoft.com/office/word/2010/wordprocessingInk" xmlns:wne="http://schemas.microsoft.com/office/word/2006/wordml" xmlns:wps="http://schemas.microsoft.com/office/word/2010/wordprocessingShape" mc:Ignorable="w14 w15 w16se w16cid w16 w16cex wp14">
+<w:document xmlns:wpc="http://schemas.microsoft.com/office/word/2010/wordprocessingCanvas" xmlns:cx="http://schemas.microsoft.com/office/drawing/2014/chartex" xmlns:cx1="http://schemas.microsoft.com/office/drawing/2015/9/8/chartex" xmlns:cx2="http://schemas.microsoft.com/office/drawing/2015/10/21/chartex" xmlns:cx3="http://schemas.microsoft.com/office/drawing/2016/5/9/chartex" xmlns:cx4="http://schemas.microsoft.com/office/drawing/2016/5/10/chartex" xmlns:cx5="http://schemas.microsoft.com/office/drawing/2016/5/11/chartex" xmlns:cx6="http://schemas.microsoft.com/office/drawing/2016/5/12/chartex" xmlns:cx7="http://schemas.microsoft.com/office/drawing/2016/5/13/chartex" xmlns:cx8="http://schemas.microsoft.com/office/drawing/2016/5/14/chartex" xmlns:mc="http://schemas.openxmlformats.org/markup-compatibility/2006" xmlns:aink="http://schemas.microsoft.com/office/drawing/2016/ink" xmlns:am3d="http://schemas.microsoft.com/office/drawing/2017/model3d" xmlns:o="urn:schemas-microsoft-com:office:office" xmlns:r="http://schemas.openxmlformats.org/officeDocument/2006/relationships" xmlns:m="http://schemas.openxmlformats.org/officeDocument/2006/math" xmlns:v="urn:schemas-microsoft-com:vml" xmlns:wp14="http://schemas.microsoft.com/office/word/2010/wordprocessingDrawing" xmlns:wp="http://schemas.openxmlformats.org/drawingml/2006/wordprocessingDrawing" xmlns:w10="urn:schemas-microsoft-com:office:word" xmlns:w="http://schemas.openxmlformats.org/wordprocessingml/2006/main" xmlns:w14="http://schemas.microsoft.com/office/word/2010/wordml" xmlns:w15="http://schemas.microsoft.com/office/word/2012/wordml" xmlns:w16cex="http://schemas.microsoft.com/office/word/2018/wordml/cex" xmlns:w16cid="http://schemas.microsoft.com/office/word/2016/wordml/cid" xmlns:w16="http://schemas.microsoft.com/office/word/2018/wordml" xmlns:w16se="http://schemas.microsoft.com/office/word/2015/wordml/symex" xmlns:wpg="http://schemas.microsoft.com/office/word/2010/wordprocessingGroup" xmlns:wpi="http://schemas.microsoft.com/office/word/2010/wordprocessingInk" xmlns:wne="http://schemas.microsoft.com/office/word/2006/wordml" xmlns:wps="http://schemas.microsoft.com/office/word/2010/wordprocessingShape" xmlns:a="http://schemas.openxmlformats.org/drawingml/2006/main" xmlns:pic="http://schemas.openxmlformats.org/drawingml/2006/picture" xmlns:a14="http://schemas.microsoft.com/office/drawing/2010/main" mc:Ignorable="w14 w15 w16se w16cid w16 w16cex wp14">
   <w:body>
     <w:p>
       <w:pPr>
@@ -11,9 +11,9 @@
           <w:lang w:val="it-IT"/>
         </w:rPr>
       </w:pPr>
-      <w:bookmarkStart w:id="0" w:name="header-n0"/>
-      <w:bookmarkStart w:id="1" w:name="_Toc57223703"/>
-      <w:bookmarkStart w:id="2" w:name="_Toc57224281"/>
+      <w:bookmarkStart w:name="header-n0" w:id="0"/>
+      <w:bookmarkStart w:name="_Toc57223703" w:id="1"/>
+      <w:bookmarkStart w:name="_Toc57224281" w:id="2"/>
       <w:r>
         <w:rPr>
           <w:color w:val="auto"/>
@@ -46,26 +46,17 @@
           <w:lang w:val="it-IT"/>
         </w:rPr>
       </w:pPr>
-      <w:bookmarkStart w:id="3" w:name="_Toc57223704"/>
-      <w:bookmarkStart w:id="4" w:name="_Toc57224282"/>
+      <w:bookmarkStart w:name="_Toc57223704" w:id="3"/>
+      <w:bookmarkStart w:name="_Toc57224282" w:id="4"/>
       <w:r>
         <w:rPr>
           <w:color w:val="auto"/>
           <w:lang w:val="it-IT"/>
         </w:rPr>
-        <w:t xml:space="preserve">The Dark Lady </w:t>
-      </w:r>
-      <w:proofErr w:type="spellStart"/>
-      <w:r>
-        <w:rPr>
-          <w:color w:val="auto"/>
-          <w:lang w:val="it-IT"/>
-        </w:rPr>
-        <w:t>Awaknes</w:t>
+        <w:t>The Dark Lady Awakens</w:t>
       </w:r>
       <w:bookmarkEnd w:id="3"/>
       <w:bookmarkEnd w:id="4"/>
-      <w:proofErr w:type="spellEnd"/>
     </w:p>
     <w:p>
       <w:pPr>
@@ -136,7 +127,7 @@
       <w:pPr>
         <w:pStyle w:val="Titolo4"/>
       </w:pPr>
-      <w:bookmarkStart w:id="5" w:name="header-n2"/>
+      <w:bookmarkStart w:name="header-n2" w:id="5"/>
       <w:r>
         <w:t xml:space="preserve">Team </w:t>
       </w:r>
@@ -208,8 +199,8 @@
       <w:r>
         <w:br w:type="page"/>
       </w:r>
-      <w:bookmarkStart w:id="6" w:name="header-n11"/>
-      <w:bookmarkStart w:id="7" w:name="header-n10"/>
+      <w:bookmarkStart w:name="header-n11" w:id="6"/>
+      <w:bookmarkStart w:name="header-n10" w:id="7"/>
       <w:bookmarkEnd w:id="5"/>
       <w:r>
         <w:lastRenderedPageBreak/>
@@ -223,14 +214,24 @@
           <w:u w:val="single"/>
         </w:rPr>
       </w:pPr>
-      <w:bookmarkStart w:id="8" w:name="header-n13"/>
+      <w:bookmarkStart w:name="header-n13" w:id="8"/>
       <w:bookmarkEnd w:id="6"/>
       <w:r>
+        <w:rPr/>
         <w:t>The purpose of this document is to contain the major guidelines to follow while working on this project concerning the software to use, the formats and specifications for the files and the backup &amp; versioning policies.</w:t>
       </w:r>
     </w:p>
     <w:p>
       <w:pPr>
+        <w:pStyle w:val="Titolo4"/>
+      </w:pPr>
+      <w:r>
+        <w:rPr/>
+        <w:t>Creation Date</w:t>
+      </w:r>
+    </w:p>
+    <w:p>
+      <w:pPr>
         <w:pStyle w:val="FirstParagraph"/>
       </w:pPr>
       <w:r>
@@ -241,7 +242,7 @@
       <w:pPr>
         <w:pStyle w:val="Titolo4"/>
       </w:pPr>
-      <w:bookmarkStart w:id="9" w:name="header-n15"/>
+      <w:bookmarkStart w:name="header-n15" w:id="9"/>
       <w:bookmarkEnd w:id="8"/>
       <w:r>
         <w:t>Current owner</w:t>
@@ -259,7 +260,7 @@
       <w:pPr>
         <w:pStyle w:val="Titolo4"/>
       </w:pPr>
-      <w:bookmarkStart w:id="10" w:name="header-n17"/>
+      <w:bookmarkStart w:name="header-n17" w:id="10"/>
       <w:bookmarkEnd w:id="9"/>
       <w:r>
         <w:t>Last Modification</w:t>
@@ -279,21 +280,17 @@
         <w:t>/11/2020</w:t>
       </w:r>
     </w:p>
+    <w:bookmarkStart w:name="header-n19" w:id="11"/>
+    <w:bookmarkEnd w:id="7"/>
+    <w:bookmarkEnd w:id="10"/>
     <w:p>
       <w:pPr>
         <w:pStyle w:val="Titolo4"/>
       </w:pPr>
-      <w:bookmarkStart w:id="11" w:name="header-n19"/>
-      <w:bookmarkEnd w:id="7"/>
-      <w:bookmarkEnd w:id="10"/>
-      <w:r>
+      <w:r>
+        <w:rPr/>
         <w:t>Revision history</w:t>
       </w:r>
-    </w:p>
-    <w:p>
-      <w:pPr>
-        <w:pStyle w:val="Corpotesto"/>
-      </w:pPr>
     </w:p>
     <w:tbl>
       <w:tblPr>
@@ -310,6 +307,7 @@
         <w:tc>
           <w:tcPr>
             <w:tcW w:w="3370" w:type="dxa"/>
+            <w:tcMar/>
           </w:tcPr>
           <w:p>
             <w:pPr>
@@ -318,7 +316,7 @@
                 <w:bCs/>
               </w:rPr>
             </w:pPr>
-            <w:bookmarkStart w:id="12" w:name="header-n27"/>
+            <w:bookmarkStart w:name="header-n27" w:id="12"/>
             <w:bookmarkEnd w:id="0"/>
             <w:bookmarkEnd w:id="11"/>
             <w:r>
@@ -333,6 +331,7 @@
         <w:tc>
           <w:tcPr>
             <w:tcW w:w="3371" w:type="dxa"/>
+            <w:tcMar/>
           </w:tcPr>
           <w:p>
             <w:pPr>
@@ -353,6 +352,7 @@
         <w:tc>
           <w:tcPr>
             <w:tcW w:w="3371" w:type="dxa"/>
+            <w:tcMar/>
           </w:tcPr>
           <w:p>
             <w:pPr>
@@ -375,6 +375,7 @@
         <w:tc>
           <w:tcPr>
             <w:tcW w:w="3370" w:type="dxa"/>
+            <w:tcMar/>
           </w:tcPr>
           <w:p>
             <w:r>
@@ -385,6 +386,7 @@
         <w:tc>
           <w:tcPr>
             <w:tcW w:w="3371" w:type="dxa"/>
+            <w:tcMar/>
           </w:tcPr>
           <w:p>
             <w:r>
@@ -395,6 +397,7 @@
         <w:tc>
           <w:tcPr>
             <w:tcW w:w="3371" w:type="dxa"/>
+            <w:tcMar/>
           </w:tcPr>
           <w:p>
             <w:r>
@@ -407,6 +410,7 @@
         <w:tc>
           <w:tcPr>
             <w:tcW w:w="3370" w:type="dxa"/>
+            <w:tcMar/>
           </w:tcPr>
           <w:p>
             <w:r>
@@ -417,6 +421,7 @@
         <w:tc>
           <w:tcPr>
             <w:tcW w:w="3371" w:type="dxa"/>
+            <w:tcMar/>
           </w:tcPr>
           <w:p>
             <w:r>
@@ -427,6 +432,7 @@
         <w:tc>
           <w:tcPr>
             <w:tcW w:w="3371" w:type="dxa"/>
+            <w:tcMar/>
           </w:tcPr>
           <w:p>
             <w:r>
@@ -439,6 +445,7 @@
         <w:tc>
           <w:tcPr>
             <w:tcW w:w="3370" w:type="dxa"/>
+            <w:tcMar/>
           </w:tcPr>
           <w:p>
             <w:r>
@@ -449,6 +456,7 @@
         <w:tc>
           <w:tcPr>
             <w:tcW w:w="3371" w:type="dxa"/>
+            <w:tcMar/>
           </w:tcPr>
           <w:p>
             <w:r>
@@ -459,6 +467,7 @@
         <w:tc>
           <w:tcPr>
             <w:tcW w:w="3371" w:type="dxa"/>
+            <w:tcMar/>
           </w:tcPr>
           <w:p>
             <w:r>
@@ -471,6 +480,7 @@
         <w:tc>
           <w:tcPr>
             <w:tcW w:w="3370" w:type="dxa"/>
+            <w:tcMar/>
           </w:tcPr>
           <w:p>
             <w:r>
@@ -481,6 +491,7 @@
         <w:tc>
           <w:tcPr>
             <w:tcW w:w="3371" w:type="dxa"/>
+            <w:tcMar/>
           </w:tcPr>
           <w:p>
             <w:r>
@@ -491,6 +502,7 @@
         <w:tc>
           <w:tcPr>
             <w:tcW w:w="3371" w:type="dxa"/>
+            <w:tcMar/>
           </w:tcPr>
           <w:p>
             <w:r>
@@ -503,6 +515,7 @@
         <w:tc>
           <w:tcPr>
             <w:tcW w:w="3370" w:type="dxa"/>
+            <w:tcMar/>
           </w:tcPr>
           <w:p>
             <w:r>
@@ -513,6 +526,7 @@
         <w:tc>
           <w:tcPr>
             <w:tcW w:w="3371" w:type="dxa"/>
+            <w:tcMar/>
           </w:tcPr>
           <w:p>
             <w:r>
@@ -523,6 +537,7 @@
         <w:tc>
           <w:tcPr>
             <w:tcW w:w="3371" w:type="dxa"/>
+            <w:tcMar/>
           </w:tcPr>
           <w:p>
             <w:r>
@@ -535,6 +550,7 @@
         <w:tc>
           <w:tcPr>
             <w:tcW w:w="3370" w:type="dxa"/>
+            <w:tcMar/>
           </w:tcPr>
           <w:p>
             <w:r>
@@ -545,6 +561,7 @@
         <w:tc>
           <w:tcPr>
             <w:tcW w:w="3371" w:type="dxa"/>
+            <w:tcMar/>
           </w:tcPr>
           <w:p>
             <w:r>
@@ -555,6 +572,7 @@
         <w:tc>
           <w:tcPr>
             <w:tcW w:w="3371" w:type="dxa"/>
+            <w:tcMar/>
           </w:tcPr>
           <w:p>
             <w:r>
@@ -567,6 +585,7 @@
         <w:tc>
           <w:tcPr>
             <w:tcW w:w="3370" w:type="dxa"/>
+            <w:tcMar/>
           </w:tcPr>
           <w:p>
             <w:r>
@@ -577,6 +596,7 @@
         <w:tc>
           <w:tcPr>
             <w:tcW w:w="3371" w:type="dxa"/>
+            <w:tcMar/>
           </w:tcPr>
           <w:p>
             <w:r>
@@ -587,10 +607,58 @@
         <w:tc>
           <w:tcPr>
             <w:tcW w:w="3371" w:type="dxa"/>
+            <w:tcMar/>
           </w:tcPr>
           <w:p>
             <w:r>
               <w:t>Giuliana</w:t>
+            </w:r>
+          </w:p>
+        </w:tc>
+      </w:tr>
+      <w:tr>
+        <w:tc>
+          <w:tcPr>
+            <w:tcW w:w="3370" w:type="dxa"/>
+            <w:tcMar/>
+          </w:tcPr>
+          <w:p>
+            <w:pPr>
+              <w:pStyle w:val="Normale"/>
+            </w:pPr>
+            <w:r>
+              <w:rPr/>
+              <w:t>Added export naming, completed some paragraphs</w:t>
+            </w:r>
+          </w:p>
+        </w:tc>
+        <w:tc>
+          <w:tcPr>
+            <w:tcW w:w="3371" w:type="dxa"/>
+            <w:tcMar/>
+          </w:tcPr>
+          <w:p>
+            <w:pPr>
+              <w:pStyle w:val="Normale"/>
+            </w:pPr>
+            <w:r>
+              <w:rPr/>
+              <w:t>02/12/2020</w:t>
+            </w:r>
+          </w:p>
+        </w:tc>
+        <w:tc>
+          <w:tcPr>
+            <w:tcW w:w="3371" w:type="dxa"/>
+            <w:tcMar/>
+          </w:tcPr>
+          <w:p>
+            <w:pPr>
+              <w:pStyle w:val="Normale"/>
+            </w:pPr>
+            <w:r>
+              <w:rPr/>
+              <w:t>Luca</w:t>
             </w:r>
           </w:p>
         </w:tc>
@@ -624,7 +692,7 @@
     <w:sdt>
       <w:sdtPr>
         <w:rPr>
-          <w:rFonts w:asciiTheme="minorHAnsi" w:eastAsiaTheme="minorHAnsi" w:hAnsiTheme="minorHAnsi" w:cstheme="minorBidi"/>
+          <w:rFonts w:asciiTheme="minorHAnsi" w:hAnsiTheme="minorHAnsi" w:eastAsiaTheme="minorHAnsi" w:cstheme="minorBidi"/>
           <w:color w:val="auto"/>
           <w:sz w:val="24"/>
           <w:szCs w:val="24"/>
@@ -695,7 +763,7 @@
           <w:r>
             <w:fldChar w:fldCharType="separate"/>
           </w:r>
-          <w:hyperlink w:anchor="_Toc57224283" w:history="1">
+          <w:hyperlink w:history="1" w:anchor="_Toc57224283">
             <w:r>
               <w:rPr>
                 <w:rStyle w:val="Collegamentoipertestuale"/>
@@ -765,7 +833,7 @@
               <w:noProof/>
             </w:rPr>
           </w:pPr>
-          <w:hyperlink w:anchor="_Toc57224284" w:history="1">
+          <w:hyperlink w:history="1" w:anchor="_Toc57224284">
             <w:r>
               <w:rPr>
                 <w:rStyle w:val="Collegamentoipertestuale"/>
@@ -849,7 +917,7 @@
               <w:noProof/>
             </w:rPr>
           </w:pPr>
-          <w:hyperlink w:anchor="_Toc57224285" w:history="1">
+          <w:hyperlink w:history="1" w:anchor="_Toc57224285">
             <w:r>
               <w:rPr>
                 <w:rStyle w:val="Collegamentoipertestuale"/>
@@ -933,7 +1001,7 @@
               <w:noProof/>
             </w:rPr>
           </w:pPr>
-          <w:hyperlink w:anchor="_Toc57224286" w:history="1">
+          <w:hyperlink w:history="1" w:anchor="_Toc57224286">
             <w:r>
               <w:rPr>
                 <w:rStyle w:val="Collegamentoipertestuale"/>
@@ -1017,7 +1085,7 @@
               <w:noProof/>
             </w:rPr>
           </w:pPr>
-          <w:hyperlink w:anchor="_Toc57224287" w:history="1">
+          <w:hyperlink w:history="1" w:anchor="_Toc57224287">
             <w:r>
               <w:rPr>
                 <w:rStyle w:val="Collegamentoipertestuale"/>
@@ -1104,7 +1172,7 @@
               <w:lang w:val="it-IT" w:eastAsia="it-IT"/>
             </w:rPr>
           </w:pPr>
-          <w:hyperlink w:anchor="_Toc57224288" w:history="1">
+          <w:hyperlink w:history="1" w:anchor="_Toc57224288">
             <w:r>
               <w:rPr>
                 <w:rStyle w:val="Collegamentoipertestuale"/>
@@ -1191,7 +1259,7 @@
               <w:noProof/>
             </w:rPr>
           </w:pPr>
-          <w:hyperlink w:anchor="_Toc57224289" w:history="1">
+          <w:hyperlink w:history="1" w:anchor="_Toc57224289">
             <w:r>
               <w:rPr>
                 <w:rStyle w:val="Collegamentoipertestuale"/>
@@ -1275,7 +1343,7 @@
               <w:noProof/>
             </w:rPr>
           </w:pPr>
-          <w:hyperlink w:anchor="_Toc57224290" w:history="1">
+          <w:hyperlink w:history="1" w:anchor="_Toc57224290">
             <w:r>
               <w:rPr>
                 <w:rStyle w:val="Collegamentoipertestuale"/>
@@ -1359,7 +1427,7 @@
               <w:noProof/>
             </w:rPr>
           </w:pPr>
-          <w:hyperlink w:anchor="_Toc57224291" w:history="1">
+          <w:hyperlink w:history="1" w:anchor="_Toc57224291">
             <w:r>
               <w:rPr>
                 <w:rStyle w:val="Collegamentoipertestuale"/>
@@ -1443,7 +1511,7 @@
               <w:noProof/>
             </w:rPr>
           </w:pPr>
-          <w:hyperlink w:anchor="_Toc57224292" w:history="1">
+          <w:hyperlink w:history="1" w:anchor="_Toc57224292">
             <w:r>
               <w:rPr>
                 <w:rStyle w:val="Collegamentoipertestuale"/>
@@ -1527,7 +1595,7 @@
               <w:noProof/>
             </w:rPr>
           </w:pPr>
-          <w:hyperlink w:anchor="_Toc57224293" w:history="1">
+          <w:hyperlink w:history="1" w:anchor="_Toc57224293">
             <w:r>
               <w:rPr>
                 <w:rStyle w:val="Collegamentoipertestuale"/>
@@ -1611,7 +1679,7 @@
               <w:noProof/>
             </w:rPr>
           </w:pPr>
-          <w:hyperlink w:anchor="_Toc57224294" w:history="1">
+          <w:hyperlink w:history="1" w:anchor="_Toc57224294">
             <w:r>
               <w:rPr>
                 <w:rStyle w:val="Collegamentoipertestuale"/>
@@ -1698,7 +1766,7 @@
               <w:lang w:val="it-IT" w:eastAsia="it-IT"/>
             </w:rPr>
           </w:pPr>
-          <w:hyperlink w:anchor="_Toc57224295" w:history="1">
+          <w:hyperlink w:history="1" w:anchor="_Toc57224295">
             <w:r>
               <w:rPr>
                 <w:rStyle w:val="Collegamentoipertestuale"/>
@@ -1785,7 +1853,7 @@
               <w:noProof/>
             </w:rPr>
           </w:pPr>
-          <w:hyperlink w:anchor="_Toc57224296" w:history="1">
+          <w:hyperlink w:history="1" w:anchor="_Toc57224296">
             <w:r>
               <w:rPr>
                 <w:rStyle w:val="Collegamentoipertestuale"/>
@@ -1872,7 +1940,7 @@
               <w:lang w:val="it-IT" w:eastAsia="it-IT"/>
             </w:rPr>
           </w:pPr>
-          <w:hyperlink w:anchor="_Toc57224297" w:history="1">
+          <w:hyperlink w:history="1" w:anchor="_Toc57224297">
             <w:r>
               <w:rPr>
                 <w:rStyle w:val="Collegamentoipertestuale"/>
@@ -1962,7 +2030,7 @@
               <w:lang w:val="it-IT" w:eastAsia="it-IT"/>
             </w:rPr>
           </w:pPr>
-          <w:hyperlink w:anchor="_Toc57224298" w:history="1">
+          <w:hyperlink w:history="1" w:anchor="_Toc57224298">
             <w:r>
               <w:rPr>
                 <w:rStyle w:val="Collegamentoipertestuale"/>
@@ -2120,11 +2188,11 @@
         <w:lastRenderedPageBreak/>
         <w:t xml:space="preserve"> </w:t>
       </w:r>
-      <w:bookmarkStart w:id="13" w:name="_Toc57224283"/>
+      <w:bookmarkStart w:name="_Toc57224283" w:id="13"/>
       <w:r>
         <w:t>Software List</w:t>
       </w:r>
-      <w:bookmarkStart w:id="14" w:name="header-n28"/>
+      <w:bookmarkStart w:name="header-n28" w:id="14"/>
       <w:bookmarkEnd w:id="13"/>
     </w:p>
     <w:p>
@@ -2136,7 +2204,7 @@
       <w:pPr>
         <w:pStyle w:val="Titolo3"/>
       </w:pPr>
-      <w:bookmarkStart w:id="15" w:name="_Toc57224284"/>
+      <w:bookmarkStart w:name="_Toc57224284" w:id="15"/>
       <w:r>
         <w:t xml:space="preserve">1.1 </w:t>
       </w:r>
@@ -2373,8 +2441,8 @@
       <w:pPr>
         <w:pStyle w:val="Titolo3"/>
       </w:pPr>
-      <w:bookmarkStart w:id="16" w:name="_Toc57224285"/>
-      <w:bookmarkStart w:id="17" w:name="header-n36"/>
+      <w:bookmarkStart w:name="_Toc57224285" w:id="16"/>
+      <w:bookmarkStart w:name="header-n36" w:id="17"/>
       <w:bookmarkEnd w:id="14"/>
       <w:r>
         <w:t xml:space="preserve">1.2 </w:t>
@@ -2690,14 +2758,14 @@
       <w:pPr>
         <w:pStyle w:val="Titolo4"/>
       </w:pPr>
-      <w:bookmarkStart w:id="18" w:name="header-n52"/>
+      <w:bookmarkStart w:name="header-n52" w:id="18"/>
       <w:bookmarkEnd w:id="17"/>
     </w:p>
     <w:p>
       <w:pPr>
         <w:pStyle w:val="Titolo3"/>
       </w:pPr>
-      <w:bookmarkStart w:id="19" w:name="_Toc57224286"/>
+      <w:bookmarkStart w:name="_Toc57224286" w:id="19"/>
       <w:r>
         <w:t>1.3</w:t>
       </w:r>
@@ -3010,8 +3078,8 @@
       <w:pPr>
         <w:pStyle w:val="Titolo3"/>
       </w:pPr>
-      <w:bookmarkStart w:id="20" w:name="_Toc57224287"/>
-      <w:bookmarkStart w:id="21" w:name="header-n66"/>
+      <w:bookmarkStart w:name="_Toc57224287" w:id="20"/>
+      <w:bookmarkStart w:name="header-n66" w:id="21"/>
       <w:bookmarkEnd w:id="18"/>
       <w:r>
         <w:t>1.4</w:t>
@@ -3117,22 +3185,22 @@
           <w:numId w:val="14"/>
         </w:numPr>
       </w:pPr>
-      <w:bookmarkStart w:id="22" w:name="_Toc57224288"/>
-      <w:bookmarkStart w:id="23" w:name="header-n70"/>
+      <w:bookmarkStart w:name="_Toc57224288" w:id="22"/>
+      <w:bookmarkStart w:name="header-n70" w:id="23"/>
       <w:bookmarkEnd w:id="12"/>
       <w:bookmarkEnd w:id="21"/>
       <w:r>
         <w:lastRenderedPageBreak/>
         <w:t>Data Types and Format</w:t>
       </w:r>
-      <w:bookmarkStart w:id="24" w:name="header-n71"/>
+      <w:bookmarkStart w:name="header-n71" w:id="24"/>
       <w:bookmarkEnd w:id="22"/>
     </w:p>
     <w:p>
       <w:pPr>
         <w:pStyle w:val="Titolo3"/>
       </w:pPr>
-      <w:bookmarkStart w:id="25" w:name="_Toc57224289"/>
+      <w:bookmarkStart w:name="_Toc57224289" w:id="25"/>
       <w:r>
         <w:t>2.1</w:t>
       </w:r>
@@ -3158,6 +3226,7 @@
         <w:tc>
           <w:tcPr>
             <w:tcW w:w="5056" w:type="dxa"/>
+            <w:tcMar/>
           </w:tcPr>
           <w:p>
             <w:pPr>
@@ -3180,6 +3249,7 @@
         <w:tc>
           <w:tcPr>
             <w:tcW w:w="5056" w:type="dxa"/>
+            <w:tcMar/>
           </w:tcPr>
           <w:p>
             <w:pPr>
@@ -3207,6 +3277,7 @@
         <w:tc>
           <w:tcPr>
             <w:tcW w:w="5056" w:type="dxa"/>
+            <w:tcMar/>
           </w:tcPr>
           <w:p>
             <w:pPr>
@@ -3228,6 +3299,7 @@
         <w:tc>
           <w:tcPr>
             <w:tcW w:w="5056" w:type="dxa"/>
+            <w:tcMar/>
           </w:tcPr>
           <w:p>
             <w:pPr>
@@ -3235,13 +3307,9 @@
               <w:spacing w:before="0" w:after="0"/>
             </w:pPr>
             <w:r>
-              <w:t>Save format for the draw.io website. Exported in .</w:t>
-            </w:r>
-            <w:proofErr w:type="spellStart"/>
-            <w:r>
-              <w:t>png</w:t>
-            </w:r>
-            <w:proofErr w:type="spellEnd"/>
+              <w:rPr/>
+              <w:t>Save format for the draw.io software. It works as a source for diagrams, allowing for easy and quick edits when needed. Diagrams are then exported in the .png format</w:t>
+            </w:r>
           </w:p>
         </w:tc>
       </w:tr>
@@ -3249,6 +3317,7 @@
         <w:tc>
           <w:tcPr>
             <w:tcW w:w="5056" w:type="dxa"/>
+            <w:tcMar/>
           </w:tcPr>
           <w:p>
             <w:pPr>
@@ -3268,6 +3337,7 @@
         <w:tc>
           <w:tcPr>
             <w:tcW w:w="5056" w:type="dxa"/>
+            <w:tcMar/>
           </w:tcPr>
           <w:p>
             <w:pPr>
@@ -3294,8 +3364,8 @@
       <w:pPr>
         <w:pStyle w:val="Titolo3"/>
       </w:pPr>
-      <w:bookmarkStart w:id="26" w:name="_Toc57224290"/>
-      <w:bookmarkStart w:id="27" w:name="header-n73"/>
+      <w:bookmarkStart w:name="_Toc57224290" w:id="26"/>
+      <w:bookmarkStart w:name="header-n73" w:id="27"/>
       <w:bookmarkEnd w:id="24"/>
       <w:r>
         <w:t>2.2</w:t>
@@ -3441,293 +3511,252 @@
       <w:pPr>
         <w:pStyle w:val="Titolo3"/>
       </w:pPr>
-      <w:bookmarkStart w:id="28" w:name="_Toc57224291"/>
-      <w:bookmarkStart w:id="29" w:name="header-n75"/>
+      <w:bookmarkStart w:name="_Toc57224291" w:id="28"/>
+      <w:bookmarkStart w:name="header-n75" w:id="29"/>
       <w:bookmarkEnd w:id="27"/>
       <w:r>
+        <w:rPr/>
         <w:t>2.3</w:t>
       </w:r>
       <w:r>
         <w:tab/>
       </w:r>
       <w:r>
+        <w:rPr/>
         <w:t>Pictures</w:t>
       </w:r>
       <w:bookmarkEnd w:id="28"/>
     </w:p>
-    <w:p>
-      <w:pPr>
-        <w:pStyle w:val="FirstParagraph"/>
-        <w:rPr>
-          <w:b/>
-          <w:bCs/>
-          <w:i/>
-          <w:iCs/>
-        </w:rPr>
-      </w:pPr>
-      <w:proofErr w:type="gramStart"/>
-      <w:r>
-        <w:rPr>
-          <w:b/>
-          <w:bCs/>
-          <w:i/>
-          <w:iCs/>
-        </w:rPr>
-        <w:t>.</w:t>
-      </w:r>
-      <w:proofErr w:type="spellStart"/>
-      <w:r>
-        <w:rPr>
-          <w:b/>
-          <w:bCs/>
-          <w:i/>
-          <w:iCs/>
-        </w:rPr>
-        <w:t>piskel</w:t>
-      </w:r>
-      <w:proofErr w:type="spellEnd"/>
-      <w:proofErr w:type="gramEnd"/>
-    </w:p>
-    <w:p>
-      <w:pPr>
-        <w:numPr>
-          <w:ilvl w:val="0"/>
-          <w:numId w:val="2"/>
-        </w:numPr>
-        <w:jc w:val="both"/>
-      </w:pPr>
-      <w:proofErr w:type="spellStart"/>
-      <w:r>
-        <w:t>Piskel</w:t>
-      </w:r>
-      <w:proofErr w:type="spellEnd"/>
-      <w:r>
-        <w:t xml:space="preserve"> project format that keeps all the editing </w:t>
-      </w:r>
-      <w:proofErr w:type="gramStart"/>
-      <w:r>
-        <w:t>information</w:t>
-      </w:r>
-      <w:r>
-        <w:t xml:space="preserve"> </w:t>
-      </w:r>
-      <w:r>
-        <w:t>.</w:t>
-      </w:r>
-      <w:proofErr w:type="spellStart"/>
-      <w:r>
-        <w:t>pdn</w:t>
-      </w:r>
-      <w:proofErr w:type="spellEnd"/>
-      <w:proofErr w:type="gramEnd"/>
-    </w:p>
-    <w:p>
-      <w:pPr>
-        <w:numPr>
-          <w:ilvl w:val="0"/>
-          <w:numId w:val="2"/>
-        </w:numPr>
-        <w:jc w:val="both"/>
-      </w:pPr>
-      <w:r>
-        <w:t>Paint.net format that keeps all the editing information.</w:t>
-      </w:r>
-      <w:r>
-        <w:t xml:space="preserve"> </w:t>
-      </w:r>
-      <w:r>
-        <w:t>.jpg and .</w:t>
-      </w:r>
-      <w:proofErr w:type="spellStart"/>
-      <w:r>
-        <w:t>png</w:t>
-      </w:r>
-      <w:proofErr w:type="spellEnd"/>
-      <w:r>
-        <w:t xml:space="preserve"> with no constraints</w:t>
-      </w:r>
-      <w:r>
-        <w:t xml:space="preserve"> </w:t>
-      </w:r>
-      <w:r>
-        <w:t>.</w:t>
-      </w:r>
-      <w:proofErr w:type="spellStart"/>
-      <w:r>
-        <w:t>png</w:t>
-      </w:r>
-      <w:proofErr w:type="spellEnd"/>
-    </w:p>
-    <w:p>
-      <w:pPr>
-        <w:numPr>
-          <w:ilvl w:val="0"/>
-          <w:numId w:val="2"/>
-        </w:numPr>
-        <w:jc w:val="both"/>
-      </w:pPr>
-      <w:r>
-        <w:t>Exported image.</w:t>
-      </w:r>
-    </w:p>
-    <w:p>
-      <w:pPr>
-        <w:numPr>
-          <w:ilvl w:val="0"/>
-          <w:numId w:val="2"/>
-        </w:numPr>
-        <w:jc w:val="both"/>
-      </w:pPr>
-      <w:r>
-        <w:t>All images have a 32 bits color depth.</w:t>
-      </w:r>
-    </w:p>
-    <w:p>
-      <w:pPr>
-        <w:numPr>
-          <w:ilvl w:val="0"/>
-          <w:numId w:val="2"/>
-        </w:numPr>
-        <w:jc w:val="both"/>
-      </w:pPr>
-      <w:r>
-        <w:t>Background images: 1024*768</w:t>
-      </w:r>
-    </w:p>
-    <w:p>
-      <w:pPr>
-        <w:numPr>
-          <w:ilvl w:val="0"/>
-          <w:numId w:val="2"/>
-        </w:numPr>
-        <w:jc w:val="both"/>
-      </w:pPr>
-      <w:proofErr w:type="spellStart"/>
-      <w:r>
-        <w:t>Tilesets</w:t>
-      </w:r>
-      <w:proofErr w:type="spellEnd"/>
-      <w:r>
-        <w:t xml:space="preserve">: each tile is 48*48 pixels. A </w:t>
-      </w:r>
-      <w:proofErr w:type="spellStart"/>
-      <w:r>
-        <w:t>tilesets</w:t>
-      </w:r>
-      <w:proofErr w:type="spellEnd"/>
-      <w:r>
-        <w:t xml:space="preserve"> must be at most 21 tiles wide and at most 21 tiles tall (to respect RPG Maker's </w:t>
-      </w:r>
-      <w:proofErr w:type="spellStart"/>
-      <w:r>
-        <w:t>tileset</w:t>
-      </w:r>
-      <w:proofErr w:type="spellEnd"/>
-      <w:r>
-        <w:t xml:space="preserve"> size constraint of 1024*1024 pixels)</w:t>
-      </w:r>
-    </w:p>
-    <w:p>
-      <w:pPr>
-        <w:numPr>
-          <w:ilvl w:val="0"/>
-          <w:numId w:val="2"/>
-        </w:numPr>
-        <w:jc w:val="both"/>
-      </w:pPr>
-      <w:proofErr w:type="spellStart"/>
-      <w:r>
-        <w:t>Iconset</w:t>
-      </w:r>
-      <w:proofErr w:type="spellEnd"/>
-      <w:r>
-        <w:t xml:space="preserve">: each tile is 32*32 pixels. An </w:t>
-      </w:r>
-      <w:proofErr w:type="spellStart"/>
-      <w:r>
-        <w:t>iconset</w:t>
-      </w:r>
-      <w:proofErr w:type="spellEnd"/>
-      <w:r>
-        <w:t xml:space="preserve"> must be at most 16 tiles wide, with no height limit.</w:t>
-      </w:r>
-    </w:p>
-    <w:p>
-      <w:pPr>
-        <w:numPr>
-          <w:ilvl w:val="0"/>
-          <w:numId w:val="2"/>
-        </w:numPr>
-        <w:jc w:val="both"/>
-      </w:pPr>
-      <w:proofErr w:type="spellStart"/>
-      <w:r>
-        <w:t>Faceset</w:t>
-      </w:r>
-      <w:proofErr w:type="spellEnd"/>
-      <w:r>
-        <w:t xml:space="preserve">: each tile is 144*144. A </w:t>
-      </w:r>
-      <w:proofErr w:type="spellStart"/>
-      <w:r>
-        <w:t>faceset</w:t>
-      </w:r>
-      <w:proofErr w:type="spellEnd"/>
-      <w:r>
-        <w:t xml:space="preserve"> must be at most 4 tiles wide and at most 2 tiles tall.</w:t>
-      </w:r>
-    </w:p>
-    <w:p>
-      <w:pPr>
-        <w:numPr>
-          <w:ilvl w:val="0"/>
-          <w:numId w:val="2"/>
-        </w:numPr>
-        <w:jc w:val="both"/>
-      </w:pPr>
-      <w:r>
-        <w:t xml:space="preserve">Character set: each tile is 48*48 pixels. A character set must be at most 12 tiles wide and 8 tiles tall. Each 3 horizontally consecutive tiles form a contiguous walking animation, with the 2nd one representing the idle state. </w:t>
-      </w:r>
-    </w:p>
-    <w:p>
-      <w:pPr>
-        <w:numPr>
-          <w:ilvl w:val="1"/>
-          <w:numId w:val="3"/>
-        </w:numPr>
-        <w:jc w:val="both"/>
-      </w:pPr>
-      <w:r>
-        <w:t xml:space="preserve">For </w:t>
-      </w:r>
-      <w:proofErr w:type="gramStart"/>
-      <w:r>
-        <w:t>characters</w:t>
-      </w:r>
-      <w:proofErr w:type="gramEnd"/>
-      <w:r>
-        <w:t xml:space="preserve"> each 4 vertically consecutive groups of 3 tiles represent in order: walking down, walking left, walking right, and finally walking up.</w:t>
-      </w:r>
-    </w:p>
-    <w:p>
-      <w:pPr>
-        <w:numPr>
-          <w:ilvl w:val="1"/>
-          <w:numId w:val="3"/>
-        </w:numPr>
-        <w:jc w:val="both"/>
-      </w:pPr>
-      <w:r>
-        <w:lastRenderedPageBreak/>
-        <w:t xml:space="preserve">For generic ambient </w:t>
-      </w:r>
-      <w:r>
-        <w:t>items,</w:t>
-      </w:r>
-      <w:r>
-        <w:t xml:space="preserve"> this constraint does not apply; an individual item like a boiling water pot can have just 3 horizontally consecutive times representing the animation.</w:t>
-      </w:r>
-    </w:p>
+    <w:tbl>
+      <w:tblPr>
+        <w:tblStyle w:val="Grigliatabella"/>
+        <w:tblW w:w="0" w:type="auto"/>
+        <w:tblLayout w:type="fixed"/>
+        <w:tblLook w:val="06A0" w:firstRow="1" w:lastRow="0" w:firstColumn="1" w:lastColumn="0" w:noHBand="1" w:noVBand="1"/>
+      </w:tblPr>
+      <w:tblGrid>
+        <w:gridCol w:w="4980"/>
+        <w:gridCol w:w="4980"/>
+      </w:tblGrid>
+      <w:tr>
+        <w:tc>
+          <w:tcPr>
+            <w:tcW w:w="4980" w:type="dxa"/>
+            <w:tcMar/>
+          </w:tcPr>
+          <w:p>
+            <w:pPr>
+              <w:pStyle w:val="Corpotesto"/>
+            </w:pPr>
+            <w:r>
+              <w:rPr/>
+              <w:t>.piskel</w:t>
+            </w:r>
+          </w:p>
+        </w:tc>
+        <w:tc>
+          <w:tcPr>
+            <w:tcW w:w="4980" w:type="dxa"/>
+            <w:tcMar/>
+          </w:tcPr>
+          <w:p>
+            <w:pPr>
+              <w:pStyle w:val="Corpotesto"/>
+            </w:pPr>
+            <w:r>
+              <w:rPr/>
+              <w:t>Piskel project format that keeps all the editing information.</w:t>
+            </w:r>
+          </w:p>
+        </w:tc>
+      </w:tr>
+      <w:tr>
+        <w:tc>
+          <w:tcPr>
+            <w:tcW w:w="4980" w:type="dxa"/>
+            <w:tcMar/>
+          </w:tcPr>
+          <w:p>
+            <w:pPr>
+              <w:pStyle w:val="Corpotesto"/>
+            </w:pPr>
+            <w:r>
+              <w:rPr/>
+              <w:t>.pdn</w:t>
+            </w:r>
+          </w:p>
+        </w:tc>
+        <w:tc>
+          <w:tcPr>
+            <w:tcW w:w="4980" w:type="dxa"/>
+            <w:tcMar/>
+          </w:tcPr>
+          <w:p>
+            <w:pPr>
+              <w:pStyle w:val="Corpotesto"/>
+            </w:pPr>
+            <w:r>
+              <w:rPr/>
+              <w:t>Paint.net format that keeps all the editing information.</w:t>
+            </w:r>
+          </w:p>
+        </w:tc>
+      </w:tr>
+      <w:tr>
+        <w:tc>
+          <w:tcPr>
+            <w:tcW w:w="4980" w:type="dxa"/>
+            <w:tcMar/>
+          </w:tcPr>
+          <w:p>
+            <w:pPr>
+              <w:pStyle w:val="Corpotesto"/>
+            </w:pPr>
+            <w:r>
+              <w:rPr/>
+              <w:t>.jpg and .png (documentation)</w:t>
+            </w:r>
+          </w:p>
+        </w:tc>
+        <w:tc>
+          <w:tcPr>
+            <w:tcW w:w="4980" w:type="dxa"/>
+            <w:tcMar/>
+          </w:tcPr>
+          <w:p>
+            <w:pPr>
+              <w:pStyle w:val="Corpotesto"/>
+            </w:pPr>
+            <w:r>
+              <w:rPr/>
+              <w:t>Standard format for images with no constraints (for example for documentation pictures like characters' portrait, settings and so on...)</w:t>
+            </w:r>
+          </w:p>
+        </w:tc>
+      </w:tr>
+      <w:tr>
+        <w:tc>
+          <w:tcPr>
+            <w:tcW w:w="4980" w:type="dxa"/>
+            <w:tcMar/>
+          </w:tcPr>
+          <w:p>
+            <w:pPr>
+              <w:pStyle w:val="Corpotesto"/>
+            </w:pPr>
+            <w:r>
+              <w:rPr/>
+              <w:t>.png (game)</w:t>
+            </w:r>
+          </w:p>
+        </w:tc>
+        <w:tc>
+          <w:tcPr>
+            <w:tcW w:w="4980" w:type="dxa"/>
+            <w:tcMar/>
+          </w:tcPr>
+          <w:p>
+            <w:pPr>
+              <w:pStyle w:val="Corpotesto"/>
+            </w:pPr>
+            <w:r>
+              <w:rPr/>
+              <w:t>Exported image for game usage.</w:t>
+            </w:r>
+          </w:p>
+          <w:p>
+            <w:pPr>
+              <w:pStyle w:val="Corpotesto"/>
+            </w:pPr>
+            <w:r>
+              <w:rPr/>
+              <w:t xml:space="preserve"> </w:t>
+            </w:r>
+          </w:p>
+          <w:p>
+            <w:pPr>
+              <w:pStyle w:val="Corpotesto"/>
+            </w:pPr>
+            <w:r>
+              <w:rPr/>
+              <w:t>- All images have a 32 bits color depth.</w:t>
+            </w:r>
+          </w:p>
+          <w:p>
+            <w:pPr>
+              <w:pStyle w:val="Corpotesto"/>
+            </w:pPr>
+            <w:r>
+              <w:rPr/>
+              <w:t>- Background images: 1920\*1080</w:t>
+            </w:r>
+          </w:p>
+          <w:p>
+            <w:pPr>
+              <w:pStyle w:val="Corpotesto"/>
+            </w:pPr>
+            <w:r>
+              <w:rPr/>
+              <w:t>- Tilesets: each tile is 64\*64 pixels.</w:t>
+            </w:r>
+          </w:p>
+          <w:p>
+            <w:pPr>
+              <w:pStyle w:val="Corpotesto"/>
+            </w:pPr>
+            <w:r>
+              <w:rPr/>
+              <w:t>- Iconset: each tile is 64\*64 pixels.</w:t>
+            </w:r>
+          </w:p>
+          <w:p>
+            <w:pPr>
+              <w:pStyle w:val="Corpotesto"/>
+            </w:pPr>
+            <w:r>
+              <w:rPr/>
+              <w:t>- Faceset: each tile is 256\*256. Each file must contain different facial expressions for the same character.</w:t>
+            </w:r>
+          </w:p>
+          <w:p>
+            <w:pPr>
+              <w:pStyle w:val="Corpotesto"/>
+            </w:pPr>
+            <w:r>
+              <w:rPr/>
+              <w:t xml:space="preserve">- Character set: each tile is 64\*64 pixels. A character set must be 60 tiles wide and at most 4 tiles tall. </w:t>
+            </w:r>
+          </w:p>
+          <w:p>
+            <w:pPr>
+              <w:pStyle w:val="Corpotesto"/>
+            </w:pPr>
+            <w:r>
+              <w:rPr/>
+              <w:t xml:space="preserve">   - Each 60 horizontally consecutive tiles form a contiguous walking animation, with the 2nd one representing the idle state. </w:t>
+            </w:r>
+          </w:p>
+          <w:p>
+            <w:pPr>
+              <w:pStyle w:val="Corpotesto"/>
+            </w:pPr>
+            <w:r>
+              <w:rPr/>
+              <w:t xml:space="preserve">   - Each row represent an animation; non-rotating objects only have one row</w:t>
+            </w:r>
+          </w:p>
+          <w:p>
+            <w:pPr>
+              <w:pStyle w:val="Corpotesto"/>
+            </w:pPr>
+            <w:r>
+              <w:rPr/>
+              <w:t xml:space="preserve">   - Objects with an animation for each direction have 4 rows in the following order: right, up, left, down</w:t>
+            </w:r>
+          </w:p>
+        </w:tc>
+      </w:tr>
+    </w:tbl>
     <w:p>
       <w:pPr>
         <w:ind w:left="1200"/>
@@ -3737,8 +3766,8 @@
       <w:pPr>
         <w:pStyle w:val="Titolo3"/>
       </w:pPr>
-      <w:bookmarkStart w:id="30" w:name="_Toc57224292"/>
-      <w:bookmarkStart w:id="31" w:name="header-n101"/>
+      <w:bookmarkStart w:name="_Toc57224292" w:id="30"/>
+      <w:bookmarkStart w:name="header-n101" w:id="31"/>
       <w:bookmarkEnd w:id="29"/>
       <w:r>
         <w:t>2.4</w:t>
@@ -3931,8 +3960,8 @@
       <w:pPr>
         <w:pStyle w:val="Titolo3"/>
       </w:pPr>
-      <w:bookmarkStart w:id="32" w:name="_Toc57224293"/>
-      <w:bookmarkStart w:id="33" w:name="header-n112"/>
+      <w:bookmarkStart w:name="_Toc57224293" w:id="32"/>
+      <w:bookmarkStart w:name="header-n112" w:id="33"/>
       <w:bookmarkEnd w:id="31"/>
       <w:r>
         <w:t>2.5</w:t>
@@ -4019,6 +4048,7 @@
         <w:tc>
           <w:tcPr>
             <w:tcW w:w="5056" w:type="dxa"/>
+            <w:tcMar/>
           </w:tcPr>
           <w:p>
             <w:pPr>
@@ -4033,6 +4063,7 @@
         <w:tc>
           <w:tcPr>
             <w:tcW w:w="5056" w:type="dxa"/>
+            <w:tcMar/>
           </w:tcPr>
           <w:p>
             <w:pPr>
@@ -4049,6 +4080,7 @@
         <w:tc>
           <w:tcPr>
             <w:tcW w:w="5056" w:type="dxa"/>
+            <w:tcMar/>
           </w:tcPr>
           <w:p>
             <w:pPr>
@@ -4063,6 +4095,7 @@
         <w:tc>
           <w:tcPr>
             <w:tcW w:w="5056" w:type="dxa"/>
+            <w:tcMar/>
           </w:tcPr>
           <w:p>
             <w:r>
@@ -4075,6 +4108,7 @@
         <w:tc>
           <w:tcPr>
             <w:tcW w:w="5056" w:type="dxa"/>
+            <w:tcMar/>
           </w:tcPr>
           <w:p>
             <w:pPr>
@@ -4091,6 +4125,7 @@
         <w:tc>
           <w:tcPr>
             <w:tcW w:w="5056" w:type="dxa"/>
+            <w:tcMar/>
           </w:tcPr>
           <w:p>
             <w:pPr>
@@ -4098,7 +4133,8 @@
               <w:spacing w:before="0" w:after="0"/>
             </w:pPr>
             <w:r>
-              <w:t>65600</w:t>
+              <w:rPr/>
+              <w:t>64 kbit/s</w:t>
             </w:r>
           </w:p>
         </w:tc>
@@ -4108,102 +4144,265 @@
       <w:pPr>
         <w:pStyle w:val="Titolo4"/>
       </w:pPr>
-      <w:bookmarkStart w:id="34" w:name="header-n121"/>
+      <w:bookmarkStart w:name="header-n121" w:id="34"/>
       <w:bookmarkEnd w:id="33"/>
     </w:p>
     <w:p>
       <w:pPr>
         <w:pStyle w:val="Titolo3"/>
       </w:pPr>
-      <w:bookmarkStart w:id="35" w:name="_Toc57224294"/>
-      <w:r>
+      <w:bookmarkStart w:name="_Toc57224294" w:id="35"/>
+      <w:r>
+        <w:rPr/>
         <w:t>2.6</w:t>
       </w:r>
       <w:r>
         <w:tab/>
       </w:r>
       <w:r>
+        <w:rPr/>
         <w:t>Game data</w:t>
       </w:r>
       <w:bookmarkEnd w:id="35"/>
     </w:p>
+    <w:tbl>
+      <w:tblPr>
+        <w:tblStyle w:val="Grigliatabella"/>
+        <w:tblW w:w="0" w:type="auto"/>
+        <w:tblLayout w:type="fixed"/>
+        <w:tblLook w:val="06A0" w:firstRow="1" w:lastRow="0" w:firstColumn="1" w:lastColumn="0" w:noHBand="1" w:noVBand="1"/>
+      </w:tblPr>
+      <w:tblGrid>
+        <w:gridCol w:w="4980"/>
+        <w:gridCol w:w="4980"/>
+      </w:tblGrid>
+      <w:tr>
+        <w:trPr>
+          <w:trHeight w:val="300"/>
+        </w:trPr>
+        <w:tc>
+          <w:tcPr>
+            <w:tcW w:w="4980" w:type="dxa"/>
+            <w:tcMar/>
+          </w:tcPr>
+          <w:p>
+            <w:pPr>
+              <w:pStyle w:val="Normale"/>
+              <w:rPr>
+                <w:b w:val="0"/>
+                <w:bCs w:val="0"/>
+                <w:i w:val="0"/>
+                <w:iCs w:val="0"/>
+              </w:rPr>
+            </w:pPr>
+            <w:r>
+              <w:rPr>
+                <w:b w:val="0"/>
+                <w:bCs w:val="0"/>
+                <w:i w:val="0"/>
+                <w:iCs w:val="0"/>
+              </w:rPr>
+              <w:t>.</w:t>
+            </w:r>
+            <w:proofErr w:type="spellStart"/>
+            <w:r>
+              <w:rPr>
+                <w:b w:val="0"/>
+                <w:bCs w:val="0"/>
+                <w:i w:val="0"/>
+                <w:iCs w:val="0"/>
+              </w:rPr>
+              <w:t>rpgproject</w:t>
+            </w:r>
+            <w:proofErr w:type="spellEnd"/>
+          </w:p>
+        </w:tc>
+        <w:tc>
+          <w:tcPr>
+            <w:tcW w:w="4980" w:type="dxa"/>
+            <w:tcMar/>
+          </w:tcPr>
+          <w:p>
+            <w:pPr>
+              <w:pStyle w:val="Normale"/>
+              <w:rPr>
+                <w:b w:val="0"/>
+                <w:bCs w:val="0"/>
+                <w:i w:val="0"/>
+                <w:iCs w:val="0"/>
+              </w:rPr>
+            </w:pPr>
+            <w:r>
+              <w:rPr>
+                <w:b w:val="0"/>
+                <w:bCs w:val="0"/>
+                <w:i w:val="0"/>
+                <w:iCs w:val="0"/>
+              </w:rPr>
+              <w:t>Main project file for RPG Maker MV software</w:t>
+            </w:r>
+          </w:p>
+        </w:tc>
+      </w:tr>
+      <w:tr>
+        <w:tc>
+          <w:tcPr>
+            <w:tcW w:w="4980" w:type="dxa"/>
+            <w:tcMar/>
+          </w:tcPr>
+          <w:p>
+            <w:pPr>
+              <w:pStyle w:val="Normale"/>
+              <w:rPr>
+                <w:b w:val="0"/>
+                <w:bCs w:val="0"/>
+                <w:i w:val="0"/>
+                <w:iCs w:val="0"/>
+              </w:rPr>
+            </w:pPr>
+            <w:r>
+              <w:rPr>
+                <w:b w:val="0"/>
+                <w:bCs w:val="0"/>
+                <w:i w:val="0"/>
+                <w:iCs w:val="0"/>
+              </w:rPr>
+              <w:t>.</w:t>
+            </w:r>
+            <w:proofErr w:type="spellStart"/>
+            <w:r>
+              <w:rPr>
+                <w:b w:val="0"/>
+                <w:bCs w:val="0"/>
+                <w:i w:val="0"/>
+                <w:iCs w:val="0"/>
+              </w:rPr>
+              <w:t>js</w:t>
+            </w:r>
+            <w:proofErr w:type="spellEnd"/>
+          </w:p>
+        </w:tc>
+        <w:tc>
+          <w:tcPr>
+            <w:tcW w:w="4980" w:type="dxa"/>
+            <w:tcMar/>
+          </w:tcPr>
+          <w:p>
+            <w:pPr>
+              <w:pStyle w:val="Normale"/>
+              <w:rPr>
+                <w:b w:val="0"/>
+                <w:bCs w:val="0"/>
+                <w:i w:val="0"/>
+                <w:iCs w:val="0"/>
+              </w:rPr>
+            </w:pPr>
+            <w:r>
+              <w:rPr>
+                <w:b w:val="0"/>
+                <w:bCs w:val="0"/>
+                <w:i w:val="0"/>
+                <w:iCs w:val="0"/>
+              </w:rPr>
+              <w:t>For scripting purposes inside the RPG Maker MV software</w:t>
+            </w:r>
+          </w:p>
+          <w:p>
+            <w:pPr>
+              <w:pStyle w:val="Normale"/>
+              <w:rPr>
+                <w:b w:val="1"/>
+                <w:bCs w:val="1"/>
+                <w:i w:val="1"/>
+                <w:iCs w:val="1"/>
+              </w:rPr>
+            </w:pPr>
+          </w:p>
+        </w:tc>
+      </w:tr>
+      <w:tr>
+        <w:tc>
+          <w:tcPr>
+            <w:tcW w:w="4980" w:type="dxa"/>
+            <w:tcMar/>
+          </w:tcPr>
+          <w:p>
+            <w:pPr>
+              <w:pStyle w:val="Normale"/>
+              <w:rPr>
+                <w:b w:val="0"/>
+                <w:bCs w:val="0"/>
+                <w:i w:val="0"/>
+                <w:iCs w:val="0"/>
+              </w:rPr>
+            </w:pPr>
+            <w:proofErr w:type="gramStart"/>
+            <w:r>
+              <w:rPr>
+                <w:b w:val="0"/>
+                <w:bCs w:val="0"/>
+                <w:i w:val="0"/>
+                <w:iCs w:val="0"/>
+              </w:rPr>
+              <w:t>.json</w:t>
+            </w:r>
+            <w:proofErr w:type="gramEnd"/>
+          </w:p>
+        </w:tc>
+        <w:tc>
+          <w:tcPr>
+            <w:tcW w:w="4980" w:type="dxa"/>
+            <w:tcMar/>
+          </w:tcPr>
+          <w:p>
+            <w:pPr>
+              <w:pStyle w:val="Normale"/>
+              <w:rPr>
+                <w:b w:val="0"/>
+                <w:bCs w:val="0"/>
+                <w:i w:val="0"/>
+                <w:iCs w:val="0"/>
+              </w:rPr>
+            </w:pPr>
+            <w:r>
+              <w:rPr>
+                <w:b w:val="0"/>
+                <w:bCs w:val="0"/>
+                <w:i w:val="0"/>
+                <w:iCs w:val="0"/>
+              </w:rPr>
+              <w:t>For storing various asset information inside the RPG Maker MV software</w:t>
+            </w:r>
+          </w:p>
+          <w:p>
+            <w:pPr>
+              <w:pStyle w:val="Normale"/>
+              <w:rPr>
+                <w:b w:val="1"/>
+                <w:bCs w:val="1"/>
+                <w:i w:val="1"/>
+                <w:iCs w:val="1"/>
+              </w:rPr>
+            </w:pPr>
+          </w:p>
+        </w:tc>
+      </w:tr>
+    </w:tbl>
     <w:p>
       <w:pPr>
         <w:rPr>
-          <w:b/>
-          <w:bCs/>
-          <w:i/>
-          <w:iCs/>
+          <w:b w:val="1"/>
+          <w:bCs w:val="1"/>
+          <w:i w:val="1"/>
+          <w:iCs w:val="1"/>
         </w:rPr>
       </w:pPr>
-      <w:proofErr w:type="gramStart"/>
       <w:r>
         <w:rPr>
-          <w:b/>
-          <w:bCs/>
-          <w:i/>
-          <w:iCs/>
-        </w:rPr>
-        <w:t>.</w:t>
-      </w:r>
-      <w:proofErr w:type="spellStart"/>
-      <w:r>
-        <w:rPr>
-          <w:b/>
-          <w:bCs/>
-          <w:i/>
-          <w:iCs/>
-        </w:rPr>
-        <w:t>rpgvxace</w:t>
-      </w:r>
-      <w:proofErr w:type="spellEnd"/>
-      <w:proofErr w:type="gramEnd"/>
-    </w:p>
-    <w:p>
-      <w:pPr>
-        <w:rPr>
-          <w:b/>
-          <w:bCs/>
-          <w:i/>
-          <w:iCs/>
-        </w:rPr>
-      </w:pPr>
-      <w:r>
-        <w:rPr>
-          <w:b/>
-          <w:bCs/>
-          <w:i/>
-          <w:iCs/>
-        </w:rPr>
-        <w:t>.</w:t>
-      </w:r>
-      <w:proofErr w:type="spellStart"/>
-      <w:r>
-        <w:rPr>
-          <w:b/>
-          <w:bCs/>
-          <w:i/>
-          <w:iCs/>
-        </w:rPr>
-        <w:t>js</w:t>
-      </w:r>
-      <w:proofErr w:type="spellEnd"/>
-    </w:p>
-    <w:p>
-      <w:pPr>
-        <w:rPr>
-          <w:b/>
-          <w:bCs/>
-          <w:i/>
-          <w:iCs/>
-        </w:rPr>
-      </w:pPr>
-      <w:r>
-        <w:rPr>
-          <w:b/>
-          <w:bCs/>
-          <w:i/>
-          <w:iCs/>
+          <w:b w:val="1"/>
+          <w:bCs w:val="1"/>
+          <w:i w:val="1"/>
+          <w:iCs w:val="1"/>
         </w:rPr>
         <w:br w:type="page"/>
       </w:r>
@@ -4216,8 +4415,8 @@
           <w:numId w:val="14"/>
         </w:numPr>
       </w:pPr>
-      <w:bookmarkStart w:id="36" w:name="_Toc57224295"/>
-      <w:bookmarkStart w:id="37" w:name="header-n127"/>
+      <w:bookmarkStart w:name="_Toc57224295" w:id="36"/>
+      <w:bookmarkStart w:name="header-n127" w:id="37"/>
       <w:bookmarkEnd w:id="23"/>
       <w:bookmarkEnd w:id="34"/>
       <w:r>
@@ -4246,7 +4445,7 @@
       <w:r>
         <w:t>The repository is on Git Hub at the link https://github.com/Sephirothbahamut/Accio-Niffler owned by Michael Marchesan</w:t>
       </w:r>
-      <w:bookmarkStart w:id="38" w:name="header-n129"/>
+      <w:bookmarkStart w:name="header-n129" w:id="38"/>
       <w:r>
         <w:t>.</w:t>
       </w:r>
@@ -4485,32 +4684,49 @@
       <w:pPr>
         <w:pStyle w:val="Titolo3"/>
       </w:pPr>
-      <w:bookmarkStart w:id="39" w:name="_Toc57224296"/>
-      <w:r>
+      <w:bookmarkStart w:name="_Toc57224296" w:id="39"/>
+      <w:r>
+        <w:rPr/>
         <w:t>3.1</w:t>
       </w:r>
       <w:r>
         <w:tab/>
+      </w:r>
+      <w:r>
+        <w:rPr/>
         <w:t xml:space="preserve"> </w:t>
       </w:r>
       <w:r>
+        <w:rPr/>
         <w:t>Backup</w:t>
       </w:r>
       <w:bookmarkEnd w:id="39"/>
     </w:p>
     <w:p>
       <w:pPr>
-        <w:pStyle w:val="FirstParagraph"/>
-        <w:jc w:val="both"/>
-      </w:pPr>
-      <w:r>
-        <w:t xml:space="preserve">The backup is managed by the Git Hub repository. Each team members </w:t>
-      </w:r>
-      <w:r>
-        <w:t>have</w:t>
-      </w:r>
-      <w:r>
-        <w:t xml:space="preserve"> an always up-to-date local copy of the project on their computer.</w:t>
+        <w:pStyle w:val="Corpotesto"/>
+      </w:pPr>
+      <w:r>
+        <w:rPr/>
+        <w:t>The backup is managed through the Git Hub repository. Each team member has an always up-to-date local copy of the repo on their computer, with all the previous revisions offered by the version control software Git.</w:t>
+      </w:r>
+    </w:p>
+    <w:p>
+      <w:pPr>
+        <w:pStyle w:val="Corpotesto"/>
+      </w:pPr>
+      <w:r>
+        <w:rPr/>
+        <w:t xml:space="preserve"> </w:t>
+      </w:r>
+    </w:p>
+    <w:p>
+      <w:pPr>
+        <w:pStyle w:val="Corpotesto"/>
+      </w:pPr>
+      <w:r>
+        <w:rPr/>
+        <w:t>It's sufficient to roll back to a previous release if anything fails, plus a parallel copy of the repo on each member's pc (3 + 1 hosted on GitHub) makes the project data extremely resilient to faults of any kind.</w:t>
       </w:r>
     </w:p>
     <w:p>
@@ -4531,8 +4747,8 @@
           <w:numId w:val="14"/>
         </w:numPr>
       </w:pPr>
-      <w:bookmarkStart w:id="40" w:name="_Toc57224297"/>
-      <w:bookmarkStart w:id="41" w:name="header-n131"/>
+      <w:bookmarkStart w:name="_Toc57224297" w:id="40"/>
+      <w:bookmarkStart w:name="header-n131" w:id="41"/>
       <w:bookmarkEnd w:id="37"/>
       <w:bookmarkEnd w:id="38"/>
       <w:r>
@@ -4545,27 +4761,24 @@
         <w:pStyle w:val="CaptionedFigure"/>
       </w:pPr>
       <w:r>
-        <w:rPr>
-          <w:noProof/>
-        </w:rPr>
         <w:drawing>
-          <wp:inline distT="0" distB="0" distL="0" distR="0" wp14:anchorId="05EB14A4" wp14:editId="23284EBF">
-            <wp:extent cx="6892309" cy="2453640"/>
+          <wp:inline wp14:editId="18C62660" wp14:anchorId="05EB14A4">
+            <wp:extent cx="6892308" cy="2453640"/>
             <wp:effectExtent l="0" t="0" r="0" b="0"/>
-            <wp:docPr id="3" name="Immagine 3"/>
+            <wp:docPr id="3" name="Immagine 3" title=""/>
             <wp:cNvGraphicFramePr>
-              <a:graphicFrameLocks xmlns:a="http://schemas.openxmlformats.org/drawingml/2006/main" noChangeAspect="1"/>
+              <a:graphicFrameLocks noChangeAspect="1"/>
             </wp:cNvGraphicFramePr>
-            <a:graphic xmlns:a="http://schemas.openxmlformats.org/drawingml/2006/main">
+            <a:graphic>
               <a:graphicData uri="http://schemas.openxmlformats.org/drawingml/2006/picture">
-                <pic:pic xmlns:pic="http://schemas.openxmlformats.org/drawingml/2006/picture">
+                <pic:pic>
                   <pic:nvPicPr>
-                    <pic:cNvPr id="3" name="Immagine 3"/>
+                    <pic:cNvPr id="0" name="Immagine 3"/>
                     <pic:cNvPicPr/>
                   </pic:nvPicPr>
                   <pic:blipFill>
-                    <a:blip r:embed="rId9">
-                      <a:extLst>
+                    <a:blip r:embed="Reb76c56b46744dad">
+                      <a:extLst xmlns:a="http://schemas.openxmlformats.org/drawingml/2006/main">
                         <a:ext uri="{28A0092B-C50C-407E-A947-70E740481C1C}">
                           <a14:useLocalDpi xmlns:a14="http://schemas.microsoft.com/office/drawing/2010/main" val="0"/>
                         </a:ext>
@@ -4576,9 +4789,9 @@
                     </a:stretch>
                   </pic:blipFill>
                   <pic:spPr>
-                    <a:xfrm>
+                    <a:xfrm rot="0" flipH="0" flipV="0">
                       <a:off x="0" y="0"/>
-                      <a:ext cx="6903517" cy="2457630"/>
+                      <a:ext cx="6892308" cy="2453640"/>
                     </a:xfrm>
                     <a:prstGeom prst="rect">
                       <a:avLst/>
@@ -4932,8 +5145,8 @@
           <w:numId w:val="14"/>
         </w:numPr>
       </w:pPr>
-      <w:bookmarkStart w:id="42" w:name="_Toc57224298"/>
-      <w:bookmarkStart w:id="43" w:name="header-n176"/>
+      <w:bookmarkStart w:name="_Toc57224298" w:id="42"/>
+      <w:bookmarkStart w:name="header-n176" w:id="43"/>
       <w:bookmarkEnd w:id="41"/>
       <w:r>
         <w:lastRenderedPageBreak/>
@@ -5187,9 +5400,56 @@
           <w:numId w:val="12"/>
         </w:numPr>
         <w:jc w:val="both"/>
-      </w:pPr>
-      <w:r>
+        <w:rPr/>
+      </w:pPr>
+      <w:r>
+        <w:rPr/>
         <w:t>_level</w:t>
+      </w:r>
+    </w:p>
+    <w:p>
+      <w:pPr>
+        <w:pStyle w:val="Normale"/>
+        <w:numPr>
+          <w:ilvl w:val="0"/>
+          <w:numId w:val="12"/>
+        </w:numPr>
+        <w:jc w:val="both"/>
+        <w:rPr>
+          <w:noProof w:val="0"/>
+          <w:lang w:val="en-US"/>
+        </w:rPr>
+      </w:pPr>
+      <w:r>
+        <w:rPr/>
+        <w:t>_document</w:t>
+      </w:r>
+    </w:p>
+    <w:p>
+      <w:pPr>
+        <w:pStyle w:val="Normale"/>
+        <w:numPr>
+          <w:ilvl w:val="0"/>
+          <w:numId w:val="12"/>
+        </w:numPr>
+        <w:jc w:val="both"/>
+        <w:rPr>
+          <w:noProof w:val="0"/>
+          <w:lang w:val="en-US"/>
+        </w:rPr>
+      </w:pPr>
+      <w:r>
+        <w:rPr>
+          <w:rFonts w:ascii="Cambria" w:hAnsi="Cambria" w:eastAsia="Cambria" w:cs="Cambria"/>
+          <w:noProof w:val="0"/>
+          <w:sz w:val="24"/>
+          <w:szCs w:val="24"/>
+          <w:lang w:val="en-US"/>
+        </w:rPr>
+        <w:t>_logo</w:t>
+      </w:r>
+      <w:r>
+        <w:tab/>
       </w:r>
     </w:p>
     <w:p>
@@ -5238,9 +5498,11 @@
           <w:numId w:val="13"/>
         </w:numPr>
         <w:jc w:val="both"/>
-      </w:pPr>
-      <w:r>
-        <w:t>MyrtleGhostportrait.png represents a portrait image of Myrtle in her ghostly form</w:t>
+        <w:rPr/>
+      </w:pPr>
+      <w:r>
+        <w:rPr/>
+        <w:t>Myrtle_Ghost_portrait.png represents a portrait image of Myrtle in her ghostly form</w:t>
       </w:r>
     </w:p>
     <w:p>
@@ -5250,16 +5512,129 @@
           <w:numId w:val="13"/>
         </w:numPr>
         <w:jc w:val="both"/>
-      </w:pPr>
-      <w:r>
-        <w:t>Minervaafterevent_relmap.png represents the relationship map of Minerva McGonagall after a traumatic event that happens through-out the story</w:t>
+        <w:rPr/>
+      </w:pPr>
+      <w:r>
+        <w:rPr/>
+        <w:t>Minerva_after_event_relmap.png represents the relationship map of Minerva McGonagall after a traumatic event that happens through-out the story</w:t>
       </w:r>
       <w:bookmarkEnd w:id="43"/>
+    </w:p>
+    <w:p>
+      <w:pPr>
+        <w:pStyle w:val="Normale"/>
+        <w:jc w:val="both"/>
+      </w:pPr>
+    </w:p>
+    <w:p>
+      <w:pPr>
+        <w:pStyle w:val="Normale"/>
+        <w:jc w:val="both"/>
+      </w:pPr>
+      <w:r>
+        <w:rPr/>
+        <w:t>Exported documents are exempt from this naming convention and will instead follow this one:</w:t>
+      </w:r>
+    </w:p>
+    <w:p>
+      <w:pPr>
+        <w:pStyle w:val="Normale"/>
+        <w:jc w:val="both"/>
+      </w:pPr>
+      <w:r>
+        <w:rPr/>
+        <w:t xml:space="preserve"> </w:t>
+      </w:r>
+    </w:p>
+    <w:p>
+      <w:pPr>
+        <w:pStyle w:val="Normale"/>
+        <w:jc w:val="both"/>
+      </w:pPr>
+      <w:r>
+        <w:rPr/>
+        <w:t>[Document Abbreviation]_[Name of the team]</w:t>
+      </w:r>
+    </w:p>
+    <w:p>
+      <w:pPr>
+        <w:pStyle w:val="Normale"/>
+        <w:jc w:val="both"/>
+      </w:pPr>
+      <w:r>
+        <w:rPr/>
+        <w:t xml:space="preserve"> </w:t>
+      </w:r>
+    </w:p>
+    <w:p>
+      <w:pPr>
+        <w:pStyle w:val="Normale"/>
+        <w:jc w:val="both"/>
+      </w:pPr>
+      <w:r>
+        <w:rPr/>
+        <w:t xml:space="preserve">For </w:t>
+      </w:r>
+      <w:proofErr w:type="gramStart"/>
+      <w:r>
+        <w:rPr/>
+        <w:t>example</w:t>
+      </w:r>
+      <w:proofErr w:type="gramEnd"/>
+      <w:r>
+        <w:rPr/>
+        <w:t xml:space="preserve"> the abbreviation of the export of the Data Organization Document (DOD) will be:</w:t>
+      </w:r>
+    </w:p>
+    <w:p>
+      <w:pPr>
+        <w:pStyle w:val="Normale"/>
+        <w:numPr>
+          <w:ilvl w:val="0"/>
+          <w:numId w:val="12"/>
+        </w:numPr>
+        <w:jc w:val="both"/>
+        <w:rPr>
+          <w:rFonts w:ascii="Cambria" w:hAnsi="Cambria" w:eastAsia="Cambria" w:cs="Cambria" w:asciiTheme="minorAscii" w:hAnsiTheme="minorAscii" w:eastAsiaTheme="minorAscii" w:cstheme="minorAscii"/>
+          <w:noProof w:val="0"/>
+          <w:sz w:val="24"/>
+          <w:szCs w:val="24"/>
+          <w:lang w:val="en-US"/>
+        </w:rPr>
+      </w:pPr>
+      <w:r>
+        <w:rPr/>
+        <w:t xml:space="preserve">DOD_AccioNiffler.docx </w:t>
+      </w:r>
+    </w:p>
+    <w:p>
+      <w:pPr>
+        <w:pStyle w:val="Normale"/>
+        <w:numPr>
+          <w:ilvl w:val="0"/>
+          <w:numId w:val="12"/>
+        </w:numPr>
+        <w:jc w:val="both"/>
+        <w:rPr>
+          <w:rFonts w:ascii="Cambria" w:hAnsi="Cambria" w:eastAsia="Cambria" w:cs="Cambria" w:asciiTheme="minorAscii" w:hAnsiTheme="minorAscii" w:eastAsiaTheme="minorAscii" w:cstheme="minorAscii"/>
+          <w:noProof w:val="0"/>
+          <w:sz w:val="24"/>
+          <w:szCs w:val="24"/>
+          <w:lang w:val="en-US"/>
+        </w:rPr>
+      </w:pPr>
+      <w:r>
+        <w:rPr/>
+        <w:t>DOD_AccioNiffler.pdf</w:t>
+      </w:r>
+      <w:r>
+        <w:tab/>
+      </w:r>
     </w:p>
     <w:sectPr>
       <w:headerReference w:type="default" r:id="rId10"/>
       <w:footerReference w:type="default" r:id="rId11"/>
-      <w:pgSz w:w="12240" w:h="15840"/>
+      <w:pgSz w:w="12240" w:h="15840" w:orient="portrait"/>
       <w:pgMar w:top="1417" w:right="1134" w:bottom="1134" w:left="1134" w:header="720" w:footer="720" w:gutter="0"/>
       <w:cols w:space="720"/>
       <w:titlePg/>
@@ -5368,11 +5743,234 @@
 
 <file path=word/numbering.xml><?xml version="1.0" encoding="utf-8"?>
 <w:numbering xmlns:wpc="http://schemas.microsoft.com/office/word/2010/wordprocessingCanvas" xmlns:cx="http://schemas.microsoft.com/office/drawing/2014/chartex" xmlns:cx1="http://schemas.microsoft.com/office/drawing/2015/9/8/chartex" xmlns:cx2="http://schemas.microsoft.com/office/drawing/2015/10/21/chartex" xmlns:cx3="http://schemas.microsoft.com/office/drawing/2016/5/9/chartex" xmlns:cx4="http://schemas.microsoft.com/office/drawing/2016/5/10/chartex" xmlns:cx5="http://schemas.microsoft.com/office/drawing/2016/5/11/chartex" xmlns:cx6="http://schemas.microsoft.com/office/drawing/2016/5/12/chartex" xmlns:cx7="http://schemas.microsoft.com/office/drawing/2016/5/13/chartex" xmlns:cx8="http://schemas.microsoft.com/office/drawing/2016/5/14/chartex" xmlns:mc="http://schemas.openxmlformats.org/markup-compatibility/2006" xmlns:aink="http://schemas.microsoft.com/office/drawing/2016/ink" xmlns:am3d="http://schemas.microsoft.com/office/drawing/2017/model3d" xmlns:o="urn:schemas-microsoft-com:office:office" xmlns:r="http://schemas.openxmlformats.org/officeDocument/2006/relationships" xmlns:m="http://schemas.openxmlformats.org/officeDocument/2006/math" xmlns:v="urn:schemas-microsoft-com:vml" xmlns:wp14="http://schemas.microsoft.com/office/word/2010/wordprocessingDrawing" xmlns:wp="http://schemas.openxmlformats.org/drawingml/2006/wordprocessingDrawing" xmlns:w10="urn:schemas-microsoft-com:office:word" xmlns:w="http://schemas.openxmlformats.org/wordprocessingml/2006/main" xmlns:w14="http://schemas.microsoft.com/office/word/2010/wordml" xmlns:w15="http://schemas.microsoft.com/office/word/2012/wordml" xmlns:w16cex="http://schemas.microsoft.com/office/word/2018/wordml/cex" xmlns:w16cid="http://schemas.microsoft.com/office/word/2016/wordml/cid" xmlns:w16="http://schemas.microsoft.com/office/word/2018/wordml" xmlns:w16se="http://schemas.microsoft.com/office/word/2015/wordml/symex" xmlns:wpg="http://schemas.microsoft.com/office/word/2010/wordprocessingGroup" xmlns:wpi="http://schemas.microsoft.com/office/word/2010/wordprocessingInk" xmlns:wne="http://schemas.microsoft.com/office/word/2006/wordml" xmlns:wps="http://schemas.microsoft.com/office/word/2010/wordprocessingShape" mc:Ignorable="w14 w15 w16se w16cid w16 w16cex wp14">
+  <w:abstractNum xmlns:w="http://schemas.openxmlformats.org/wordprocessingml/2006/main" w:abstractNumId="3">
+    <w:multiLevelType xmlns:w="http://schemas.openxmlformats.org/wordprocessingml/2006/main" w:val="hybridMultilevel"/>
+    <w:lvl xmlns:w="http://schemas.openxmlformats.org/wordprocessingml/2006/main" w:ilvl="0">
+      <w:start w:val="1"/>
+      <w:numFmt w:val="bullet"/>
+      <w:lvlText w:val=""/>
+      <w:lvlJc w:val="left"/>
+      <w:pPr>
+        <w:ind w:left="720" w:hanging="360"/>
+      </w:pPr>
+      <w:rPr>
+        <w:rFonts w:hint="default" w:ascii="Symbol" w:hAnsi="Symbol"/>
+      </w:rPr>
+    </w:lvl>
+    <w:lvl xmlns:w="http://schemas.openxmlformats.org/wordprocessingml/2006/main" w:ilvl="1">
+      <w:start w:val="1"/>
+      <w:numFmt w:val="bullet"/>
+      <w:lvlText w:val="o"/>
+      <w:lvlJc w:val="left"/>
+      <w:pPr>
+        <w:ind w:left="1440" w:hanging="360"/>
+      </w:pPr>
+      <w:rPr>
+        <w:rFonts w:hint="default" w:ascii="Courier New" w:hAnsi="Courier New"/>
+      </w:rPr>
+    </w:lvl>
+    <w:lvl xmlns:w="http://schemas.openxmlformats.org/wordprocessingml/2006/main" w:ilvl="2">
+      <w:start w:val="1"/>
+      <w:numFmt w:val="bullet"/>
+      <w:lvlText w:val=""/>
+      <w:lvlJc w:val="left"/>
+      <w:pPr>
+        <w:ind w:left="2160" w:hanging="360"/>
+      </w:pPr>
+      <w:rPr>
+        <w:rFonts w:hint="default" w:ascii="Wingdings" w:hAnsi="Wingdings"/>
+      </w:rPr>
+    </w:lvl>
+    <w:lvl xmlns:w="http://schemas.openxmlformats.org/wordprocessingml/2006/main" w:ilvl="3">
+      <w:start w:val="1"/>
+      <w:numFmt w:val="bullet"/>
+      <w:lvlText w:val=""/>
+      <w:lvlJc w:val="left"/>
+      <w:pPr>
+        <w:ind w:left="2880" w:hanging="360"/>
+      </w:pPr>
+      <w:rPr>
+        <w:rFonts w:hint="default" w:ascii="Symbol" w:hAnsi="Symbol"/>
+      </w:rPr>
+    </w:lvl>
+    <w:lvl xmlns:w="http://schemas.openxmlformats.org/wordprocessingml/2006/main" w:ilvl="4">
+      <w:start w:val="1"/>
+      <w:numFmt w:val="bullet"/>
+      <w:lvlText w:val="o"/>
+      <w:lvlJc w:val="left"/>
+      <w:pPr>
+        <w:ind w:left="3600" w:hanging="360"/>
+      </w:pPr>
+      <w:rPr>
+        <w:rFonts w:hint="default" w:ascii="Courier New" w:hAnsi="Courier New"/>
+      </w:rPr>
+    </w:lvl>
+    <w:lvl xmlns:w="http://schemas.openxmlformats.org/wordprocessingml/2006/main" w:ilvl="5">
+      <w:start w:val="1"/>
+      <w:numFmt w:val="bullet"/>
+      <w:lvlText w:val=""/>
+      <w:lvlJc w:val="left"/>
+      <w:pPr>
+        <w:ind w:left="4320" w:hanging="360"/>
+      </w:pPr>
+      <w:rPr>
+        <w:rFonts w:hint="default" w:ascii="Wingdings" w:hAnsi="Wingdings"/>
+      </w:rPr>
+    </w:lvl>
+    <w:lvl xmlns:w="http://schemas.openxmlformats.org/wordprocessingml/2006/main" w:ilvl="6">
+      <w:start w:val="1"/>
+      <w:numFmt w:val="bullet"/>
+      <w:lvlText w:val=""/>
+      <w:lvlJc w:val="left"/>
+      <w:pPr>
+        <w:ind w:left="5040" w:hanging="360"/>
+      </w:pPr>
+      <w:rPr>
+        <w:rFonts w:hint="default" w:ascii="Symbol" w:hAnsi="Symbol"/>
+      </w:rPr>
+    </w:lvl>
+    <w:lvl xmlns:w="http://schemas.openxmlformats.org/wordprocessingml/2006/main" w:ilvl="7">
+      <w:start w:val="1"/>
+      <w:numFmt w:val="bullet"/>
+      <w:lvlText w:val="o"/>
+      <w:lvlJc w:val="left"/>
+      <w:pPr>
+        <w:ind w:left="5760" w:hanging="360"/>
+      </w:pPr>
+      <w:rPr>
+        <w:rFonts w:hint="default" w:ascii="Courier New" w:hAnsi="Courier New"/>
+      </w:rPr>
+    </w:lvl>
+    <w:lvl xmlns:w="http://schemas.openxmlformats.org/wordprocessingml/2006/main" w:ilvl="8">
+      <w:start w:val="1"/>
+      <w:numFmt w:val="bullet"/>
+      <w:lvlText w:val=""/>
+      <w:lvlJc w:val="left"/>
+      <w:pPr>
+        <w:ind w:left="6480" w:hanging="360"/>
+      </w:pPr>
+      <w:rPr>
+        <w:rFonts w:hint="default" w:ascii="Wingdings" w:hAnsi="Wingdings"/>
+      </w:rPr>
+    </w:lvl>
+  </w:abstractNum>
+  <w:abstractNum xmlns:w="http://schemas.openxmlformats.org/wordprocessingml/2006/main" w:abstractNumId="2">
+    <w:multiLevelType xmlns:w="http://schemas.openxmlformats.org/wordprocessingml/2006/main" w:val="hybridMultilevel"/>
+    <w:lvl xmlns:w="http://schemas.openxmlformats.org/wordprocessingml/2006/main" w:ilvl="0">
+      <w:start w:val="1"/>
+      <w:numFmt w:val="bullet"/>
+      <w:lvlText w:val="•"/>
+      <w:lvlJc w:val="left"/>
+      <w:pPr>
+        <w:ind w:left="720" w:hanging="360"/>
+      </w:pPr>
+      <w:rPr>
+        <w:rFonts w:hint="default" w:ascii="Symbol" w:hAnsi="Symbol"/>
+      </w:rPr>
+    </w:lvl>
+    <w:lvl xmlns:w="http://schemas.openxmlformats.org/wordprocessingml/2006/main" w:ilvl="1">
+      <w:start w:val="1"/>
+      <w:numFmt w:val="bullet"/>
+      <w:lvlText w:val="o"/>
+      <w:lvlJc w:val="left"/>
+      <w:pPr>
+        <w:ind w:left="1440" w:hanging="360"/>
+      </w:pPr>
+      <w:rPr>
+        <w:rFonts w:hint="default" w:ascii="Courier New" w:hAnsi="Courier New"/>
+      </w:rPr>
+    </w:lvl>
+    <w:lvl xmlns:w="http://schemas.openxmlformats.org/wordprocessingml/2006/main" w:ilvl="2">
+      <w:start w:val="1"/>
+      <w:numFmt w:val="bullet"/>
+      <w:lvlText w:val=""/>
+      <w:lvlJc w:val="left"/>
+      <w:pPr>
+        <w:ind w:left="2160" w:hanging="360"/>
+      </w:pPr>
+      <w:rPr>
+        <w:rFonts w:hint="default" w:ascii="Wingdings" w:hAnsi="Wingdings"/>
+      </w:rPr>
+    </w:lvl>
+    <w:lvl xmlns:w="http://schemas.openxmlformats.org/wordprocessingml/2006/main" w:ilvl="3">
+      <w:start w:val="1"/>
+      <w:numFmt w:val="bullet"/>
+      <w:lvlText w:val=""/>
+      <w:lvlJc w:val="left"/>
+      <w:pPr>
+        <w:ind w:left="2880" w:hanging="360"/>
+      </w:pPr>
+      <w:rPr>
+        <w:rFonts w:hint="default" w:ascii="Symbol" w:hAnsi="Symbol"/>
+      </w:rPr>
+    </w:lvl>
+    <w:lvl xmlns:w="http://schemas.openxmlformats.org/wordprocessingml/2006/main" w:ilvl="4">
+      <w:start w:val="1"/>
+      <w:numFmt w:val="bullet"/>
+      <w:lvlText w:val="o"/>
+      <w:lvlJc w:val="left"/>
+      <w:pPr>
+        <w:ind w:left="3600" w:hanging="360"/>
+      </w:pPr>
+      <w:rPr>
+        <w:rFonts w:hint="default" w:ascii="Courier New" w:hAnsi="Courier New"/>
+      </w:rPr>
+    </w:lvl>
+    <w:lvl xmlns:w="http://schemas.openxmlformats.org/wordprocessingml/2006/main" w:ilvl="5">
+      <w:start w:val="1"/>
+      <w:numFmt w:val="bullet"/>
+      <w:lvlText w:val=""/>
+      <w:lvlJc w:val="left"/>
+      <w:pPr>
+        <w:ind w:left="4320" w:hanging="360"/>
+      </w:pPr>
+      <w:rPr>
+        <w:rFonts w:hint="default" w:ascii="Wingdings" w:hAnsi="Wingdings"/>
+      </w:rPr>
+    </w:lvl>
+    <w:lvl xmlns:w="http://schemas.openxmlformats.org/wordprocessingml/2006/main" w:ilvl="6">
+      <w:start w:val="1"/>
+      <w:numFmt w:val="bullet"/>
+      <w:lvlText w:val=""/>
+      <w:lvlJc w:val="left"/>
+      <w:pPr>
+        <w:ind w:left="5040" w:hanging="360"/>
+      </w:pPr>
+      <w:rPr>
+        <w:rFonts w:hint="default" w:ascii="Symbol" w:hAnsi="Symbol"/>
+      </w:rPr>
+    </w:lvl>
+    <w:lvl xmlns:w="http://schemas.openxmlformats.org/wordprocessingml/2006/main" w:ilvl="7">
+      <w:start w:val="1"/>
+      <w:numFmt w:val="bullet"/>
+      <w:lvlText w:val="o"/>
+      <w:lvlJc w:val="left"/>
+      <w:pPr>
+        <w:ind w:left="5760" w:hanging="360"/>
+      </w:pPr>
+      <w:rPr>
+        <w:rFonts w:hint="default" w:ascii="Courier New" w:hAnsi="Courier New"/>
+      </w:rPr>
+    </w:lvl>
+    <w:lvl xmlns:w="http://schemas.openxmlformats.org/wordprocessingml/2006/main" w:ilvl="8">
+      <w:start w:val="1"/>
+      <w:numFmt w:val="bullet"/>
+      <w:lvlText w:val=""/>
+      <w:lvlJc w:val="left"/>
+      <w:pPr>
+        <w:ind w:left="6480" w:hanging="360"/>
+      </w:pPr>
+      <w:rPr>
+        <w:rFonts w:hint="default" w:ascii="Wingdings" w:hAnsi="Wingdings"/>
+      </w:rPr>
+    </w:lvl>
+  </w:abstractNum>
   <w:abstractNum w:abstractNumId="0" w15:restartNumberingAfterBreak="0">
     <w:nsid w:val="EA454B4C"/>
     <w:multiLevelType w:val="multilevel"/>
     <w:tmpl w:val="5E9625DC"/>
     <w:lvl w:ilvl="0">
+      <w:start w:val="1"/>
       <w:numFmt w:val="bullet"/>
       <w:lvlText w:val="•"/>
       <w:lvlJc w:val="left"/>
@@ -5382,6 +5980,9 @@
         </w:tabs>
         <w:ind w:left="480" w:hanging="480"/>
       </w:pPr>
+      <w:rPr>
+        <w:rFonts w:hint="default" w:ascii="" w:hAnsi=""/>
+      </w:rPr>
     </w:lvl>
     <w:lvl w:ilvl="1">
       <w:numFmt w:val="bullet"/>
@@ -5594,6 +6195,12 @@
       </w:rPr>
     </w:lvl>
   </w:abstractNum>
+  <w:num w:numId="16">
+    <w:abstractNumId w:val="3"/>
+  </w:num>
+  <w:num w:numId="15">
+    <w:abstractNumId w:val="2"/>
+  </w:num>
   <w:num w:numId="1">
     <w:abstractNumId w:val="0"/>
   </w:num>
@@ -5641,11 +6248,11 @@
 </file>
 
 <file path=word/styles.xml><?xml version="1.0" encoding="utf-8"?>
-<w:styles xmlns:mc="http://schemas.openxmlformats.org/markup-compatibility/2006" xmlns:r="http://schemas.openxmlformats.org/officeDocument/2006/relationships" xmlns:w="http://schemas.openxmlformats.org/wordprocessingml/2006/main" xmlns:w14="http://schemas.microsoft.com/office/word/2010/wordml" xmlns:w15="http://schemas.microsoft.com/office/word/2012/wordml" xmlns:w16cex="http://schemas.microsoft.com/office/word/2018/wordml/cex" xmlns:w16cid="http://schemas.microsoft.com/office/word/2016/wordml/cid" xmlns:w16="http://schemas.microsoft.com/office/word/2018/wordml" xmlns:w16se="http://schemas.microsoft.com/office/word/2015/wordml/symex" mc:Ignorable="w14 w15 w16se w16cid w16 w16cex">
+<w:styles xmlns:wp14="http://schemas.microsoft.com/office/word/2010/wordprocessingDrawing" xmlns:mc="http://schemas.openxmlformats.org/markup-compatibility/2006" xmlns:r="http://schemas.openxmlformats.org/officeDocument/2006/relationships" xmlns:w="http://schemas.openxmlformats.org/wordprocessingml/2006/main" xmlns:w14="http://schemas.microsoft.com/office/word/2010/wordml" xmlns:w15="http://schemas.microsoft.com/office/word/2012/wordml" xmlns:w16cex="http://schemas.microsoft.com/office/word/2018/wordml/cex" xmlns:w16cid="http://schemas.microsoft.com/office/word/2016/wordml/cid" xmlns:w16="http://schemas.microsoft.com/office/word/2018/wordml" xmlns:w16se="http://schemas.microsoft.com/office/word/2015/wordml/symex" mc:Ignorable="w14 w15 w16se w16cid w16 w16cex wp14">
   <w:docDefaults>
     <w:rPrDefault>
       <w:rPr>
-        <w:rFonts w:asciiTheme="minorHAnsi" w:eastAsiaTheme="minorHAnsi" w:hAnsiTheme="minorHAnsi" w:cstheme="minorBidi"/>
+        <w:rFonts w:asciiTheme="minorHAnsi" w:hAnsiTheme="minorHAnsi" w:eastAsiaTheme="minorHAnsi" w:cstheme="minorBidi"/>
         <w:sz w:val="24"/>
         <w:szCs w:val="24"/>
         <w:lang w:val="en-US" w:eastAsia="en-US" w:bidi="ar-SA"/>
@@ -5663,9 +6270,9 @@
     <w:lsdException w:name="index 7" w:semiHidden="1" w:unhideWhenUsed="1"/>
     <w:lsdException w:name="index 8" w:semiHidden="1" w:unhideWhenUsed="1"/>
     <w:lsdException w:name="index 9" w:semiHidden="1" w:unhideWhenUsed="1"/>
-    <w:lsdException w:name="toc 1" w:semiHidden="1" w:uiPriority="39" w:unhideWhenUsed="1"/>
-    <w:lsdException w:name="toc 2" w:semiHidden="1" w:uiPriority="39" w:unhideWhenUsed="1"/>
-    <w:lsdException w:name="toc 3" w:semiHidden="1" w:uiPriority="39" w:unhideWhenUsed="1"/>
+    <w:lsdException w:name="toc 1" w:uiPriority="39" w:semiHidden="1" w:unhideWhenUsed="1"/>
+    <w:lsdException w:name="toc 2" w:uiPriority="39" w:semiHidden="1" w:unhideWhenUsed="1"/>
+    <w:lsdException w:name="toc 3" w:uiPriority="39" w:semiHidden="1" w:unhideWhenUsed="1"/>
     <w:lsdException w:name="toc 4" w:semiHidden="1" w:unhideWhenUsed="1"/>
     <w:lsdException w:name="toc 5" w:semiHidden="1" w:unhideWhenUsed="1"/>
     <w:lsdException w:name="toc 6" w:semiHidden="1" w:unhideWhenUsed="1"/>
@@ -5676,7 +6283,7 @@
     <w:lsdException w:name="footnote text" w:semiHidden="1" w:unhideWhenUsed="1"/>
     <w:lsdException w:name="annotation text" w:semiHidden="1" w:unhideWhenUsed="1"/>
     <w:lsdException w:name="header" w:semiHidden="1" w:unhideWhenUsed="1"/>
-    <w:lsdException w:name="footer" w:semiHidden="1" w:uiPriority="99" w:unhideWhenUsed="1"/>
+    <w:lsdException w:name="footer" w:uiPriority="99" w:semiHidden="1" w:unhideWhenUsed="1"/>
     <w:lsdException w:name="index heading" w:semiHidden="1" w:unhideWhenUsed="1"/>
     <w:lsdException w:name="caption" w:semiHidden="1" w:unhideWhenUsed="1"/>
     <w:lsdException w:name="table of figures" w:semiHidden="1" w:unhideWhenUsed="1"/>
@@ -5720,7 +6327,7 @@
     <w:lsdException w:name="Body Text Indent 2" w:semiHidden="1" w:unhideWhenUsed="1"/>
     <w:lsdException w:name="Body Text Indent 3" w:semiHidden="1" w:unhideWhenUsed="1"/>
     <w:lsdException w:name="Block Text" w:semiHidden="1" w:unhideWhenUsed="1"/>
-    <w:lsdException w:name="Hyperlink" w:semiHidden="1" w:uiPriority="99" w:unhideWhenUsed="1"/>
+    <w:lsdException w:name="Hyperlink" w:uiPriority="99" w:semiHidden="1" w:unhideWhenUsed="1"/>
     <w:lsdException w:name="FollowedHyperlink" w:semiHidden="1" w:unhideWhenUsed="1"/>
     <w:lsdException w:name="Document Map" w:semiHidden="1" w:unhideWhenUsed="1"/>
     <w:lsdException w:name="Plain Text" w:semiHidden="1" w:unhideWhenUsed="1"/>
@@ -5985,13 +6592,13 @@
     <w:lsdException w:name="List Table 5 Dark Accent 6" w:uiPriority="50"/>
     <w:lsdException w:name="List Table 6 Colorful Accent 6" w:uiPriority="51"/>
     <w:lsdException w:name="List Table 7 Colorful Accent 6" w:uiPriority="52"/>
-    <w:lsdException w:name="Mention" w:semiHidden="1" w:uiPriority="99" w:unhideWhenUsed="1"/>
-    <w:lsdException w:name="Smart Hyperlink" w:semiHidden="1" w:uiPriority="99" w:unhideWhenUsed="1"/>
-    <w:lsdException w:name="Hashtag" w:semiHidden="1" w:uiPriority="99" w:unhideWhenUsed="1"/>
-    <w:lsdException w:name="Unresolved Mention" w:semiHidden="1" w:uiPriority="99" w:unhideWhenUsed="1"/>
-    <w:lsdException w:name="Smart Link" w:semiHidden="1" w:uiPriority="99" w:unhideWhenUsed="1"/>
+    <w:lsdException w:name="Mention" w:uiPriority="99" w:semiHidden="1" w:unhideWhenUsed="1"/>
+    <w:lsdException w:name="Smart Hyperlink" w:uiPriority="99" w:semiHidden="1" w:unhideWhenUsed="1"/>
+    <w:lsdException w:name="Hashtag" w:uiPriority="99" w:semiHidden="1" w:unhideWhenUsed="1"/>
+    <w:lsdException w:name="Unresolved Mention" w:uiPriority="99" w:semiHidden="1" w:unhideWhenUsed="1"/>
+    <w:lsdException w:name="Smart Link" w:uiPriority="99" w:semiHidden="1" w:unhideWhenUsed="1"/>
   </w:latentStyles>
-  <w:style w:type="paragraph" w:default="1" w:styleId="Normale">
+  <w:style w:type="paragraph" w:styleId="Normale" w:default="1">
     <w:name w:val="Normal"/>
     <w:qFormat/>
   </w:style>
@@ -6010,7 +6617,7 @@
       <w:outlineLvl w:val="0"/>
     </w:pPr>
     <w:rPr>
-      <w:rFonts w:asciiTheme="majorHAnsi" w:eastAsiaTheme="majorEastAsia" w:hAnsiTheme="majorHAnsi" w:cstheme="majorBidi"/>
+      <w:rFonts w:asciiTheme="majorHAnsi" w:hAnsiTheme="majorHAnsi" w:eastAsiaTheme="majorEastAsia" w:cstheme="majorBidi"/>
       <w:b/>
       <w:bCs/>
       <w:color w:val="000000" w:themeColor="text1"/>
@@ -6032,7 +6639,7 @@
       <w:outlineLvl w:val="1"/>
     </w:pPr>
     <w:rPr>
-      <w:rFonts w:asciiTheme="majorHAnsi" w:eastAsiaTheme="majorEastAsia" w:hAnsiTheme="majorHAnsi" w:cstheme="majorBidi"/>
+      <w:rFonts w:asciiTheme="majorHAnsi" w:hAnsiTheme="majorHAnsi" w:eastAsiaTheme="majorEastAsia" w:cstheme="majorBidi"/>
       <w:b/>
       <w:bCs/>
       <w:color w:val="4F81BD" w:themeColor="accent1"/>
@@ -6055,7 +6662,7 @@
       <w:outlineLvl w:val="2"/>
     </w:pPr>
     <w:rPr>
-      <w:rFonts w:asciiTheme="majorHAnsi" w:eastAsiaTheme="majorEastAsia" w:hAnsiTheme="majorHAnsi" w:cstheme="majorBidi"/>
+      <w:rFonts w:asciiTheme="majorHAnsi" w:hAnsiTheme="majorHAnsi" w:eastAsiaTheme="majorEastAsia" w:cstheme="majorBidi"/>
       <w:b/>
       <w:bCs/>
       <w:color w:val="000000" w:themeColor="text1"/>
@@ -6077,7 +6684,7 @@
       <w:outlineLvl w:val="3"/>
     </w:pPr>
     <w:rPr>
-      <w:rFonts w:asciiTheme="majorHAnsi" w:eastAsiaTheme="majorEastAsia" w:hAnsiTheme="majorHAnsi" w:cstheme="majorBidi"/>
+      <w:rFonts w:asciiTheme="majorHAnsi" w:hAnsiTheme="majorHAnsi" w:eastAsiaTheme="majorEastAsia" w:cstheme="majorBidi"/>
       <w:b/>
       <w:bCs/>
       <w:i/>
@@ -6098,7 +6705,7 @@
       <w:outlineLvl w:val="4"/>
     </w:pPr>
     <w:rPr>
-      <w:rFonts w:asciiTheme="majorHAnsi" w:eastAsiaTheme="majorEastAsia" w:hAnsiTheme="majorHAnsi" w:cstheme="majorBidi"/>
+      <w:rFonts w:asciiTheme="majorHAnsi" w:hAnsiTheme="majorHAnsi" w:eastAsiaTheme="majorEastAsia" w:cstheme="majorBidi"/>
       <w:iCs/>
       <w:color w:val="4F81BD" w:themeColor="accent1"/>
     </w:rPr>
@@ -6117,7 +6724,7 @@
       <w:outlineLvl w:val="5"/>
     </w:pPr>
     <w:rPr>
-      <w:rFonts w:asciiTheme="majorHAnsi" w:eastAsiaTheme="majorEastAsia" w:hAnsiTheme="majorHAnsi" w:cstheme="majorBidi"/>
+      <w:rFonts w:asciiTheme="majorHAnsi" w:hAnsiTheme="majorHAnsi" w:eastAsiaTheme="majorEastAsia" w:cstheme="majorBidi"/>
       <w:color w:val="4F81BD" w:themeColor="accent1"/>
     </w:rPr>
   </w:style>
@@ -6135,7 +6742,7 @@
       <w:outlineLvl w:val="6"/>
     </w:pPr>
     <w:rPr>
-      <w:rFonts w:asciiTheme="majorHAnsi" w:eastAsiaTheme="majorEastAsia" w:hAnsiTheme="majorHAnsi" w:cstheme="majorBidi"/>
+      <w:rFonts w:asciiTheme="majorHAnsi" w:hAnsiTheme="majorHAnsi" w:eastAsiaTheme="majorEastAsia" w:cstheme="majorBidi"/>
       <w:color w:val="4F81BD" w:themeColor="accent1"/>
     </w:rPr>
   </w:style>
@@ -6153,7 +6760,7 @@
       <w:outlineLvl w:val="7"/>
     </w:pPr>
     <w:rPr>
-      <w:rFonts w:asciiTheme="majorHAnsi" w:eastAsiaTheme="majorEastAsia" w:hAnsiTheme="majorHAnsi" w:cstheme="majorBidi"/>
+      <w:rFonts w:asciiTheme="majorHAnsi" w:hAnsiTheme="majorHAnsi" w:eastAsiaTheme="majorEastAsia" w:cstheme="majorBidi"/>
       <w:color w:val="4F81BD" w:themeColor="accent1"/>
     </w:rPr>
   </w:style>
@@ -6171,17 +6778,17 @@
       <w:outlineLvl w:val="8"/>
     </w:pPr>
     <w:rPr>
-      <w:rFonts w:asciiTheme="majorHAnsi" w:eastAsiaTheme="majorEastAsia" w:hAnsiTheme="majorHAnsi" w:cstheme="majorBidi"/>
+      <w:rFonts w:asciiTheme="majorHAnsi" w:hAnsiTheme="majorHAnsi" w:eastAsiaTheme="majorEastAsia" w:cstheme="majorBidi"/>
       <w:color w:val="4F81BD" w:themeColor="accent1"/>
     </w:rPr>
   </w:style>
-  <w:style w:type="character" w:default="1" w:styleId="Carpredefinitoparagrafo">
+  <w:style w:type="character" w:styleId="Carpredefinitoparagrafo" w:default="1">
     <w:name w:val="Default Paragraph Font"/>
     <w:uiPriority w:val="1"/>
     <w:semiHidden/>
     <w:unhideWhenUsed/>
   </w:style>
-  <w:style w:type="table" w:default="1" w:styleId="Tabellanormale">
+  <w:style w:type="table" w:styleId="Tabellanormale" w:default="1">
     <w:name w:val="Normal Table"/>
     <w:uiPriority w:val="99"/>
     <w:semiHidden/>
@@ -6196,7 +6803,7 @@
       </w:tblCellMar>
     </w:tblPr>
   </w:style>
-  <w:style w:type="numbering" w:default="1" w:styleId="Nessunelenco">
+  <w:style w:type="numbering" w:styleId="Nessunelenco" w:default="1">
     <w:name w:val="No List"/>
     <w:uiPriority w:val="99"/>
     <w:semiHidden/>
@@ -6210,13 +6817,13 @@
       <w:spacing w:before="180" w:after="180"/>
     </w:pPr>
   </w:style>
-  <w:style w:type="paragraph" w:customStyle="1" w:styleId="FirstParagraph">
+  <w:style w:type="paragraph" w:styleId="FirstParagraph" w:customStyle="1">
     <w:name w:val="First Paragraph"/>
     <w:basedOn w:val="Corpotesto"/>
     <w:next w:val="Corpotesto"/>
     <w:qFormat/>
   </w:style>
-  <w:style w:type="paragraph" w:customStyle="1" w:styleId="Compact">
+  <w:style w:type="paragraph" w:styleId="Compact" w:customStyle="1">
     <w:name w:val="Compact"/>
     <w:basedOn w:val="Corpotesto"/>
     <w:qFormat/>
@@ -6236,7 +6843,7 @@
       <w:jc w:val="center"/>
     </w:pPr>
     <w:rPr>
-      <w:rFonts w:asciiTheme="majorHAnsi" w:eastAsiaTheme="majorEastAsia" w:hAnsiTheme="majorHAnsi" w:cstheme="majorBidi"/>
+      <w:rFonts w:asciiTheme="majorHAnsi" w:hAnsiTheme="majorHAnsi" w:eastAsiaTheme="majorEastAsia" w:cstheme="majorBidi"/>
       <w:b/>
       <w:bCs/>
       <w:color w:val="345A8A" w:themeColor="accent1" w:themeShade="B5"/>
@@ -6265,7 +6872,7 @@
       <w:szCs w:val="30"/>
     </w:rPr>
   </w:style>
-  <w:style w:type="paragraph" w:customStyle="1" w:styleId="Author">
+  <w:style w:type="paragraph" w:styleId="Author" w:customStyle="1">
     <w:name w:val="Author"/>
     <w:next w:val="Corpotesto"/>
     <w:qFormat/>
@@ -6285,7 +6892,7 @@
       <w:jc w:val="center"/>
     </w:pPr>
   </w:style>
-  <w:style w:type="paragraph" w:customStyle="1" w:styleId="Abstract">
+  <w:style w:type="paragraph" w:styleId="Abstract" w:customStyle="1">
     <w:name w:val="Abstract"/>
     <w:basedOn w:val="Normale"/>
     <w:next w:val="Corpotesto"/>
@@ -6324,7 +6931,7 @@
     <w:unhideWhenUsed/>
     <w:qFormat/>
   </w:style>
-  <w:style w:type="table" w:customStyle="1" w:styleId="Table">
+  <w:style w:type="table" w:styleId="Table" w:customStyle="1">
     <w:name w:val="Table"/>
     <w:semiHidden/>
     <w:unhideWhenUsed/>
@@ -6339,7 +6946,7 @@
       </w:tblCellMar>
     </w:tblPr>
   </w:style>
-  <w:style w:type="paragraph" w:customStyle="1" w:styleId="DefinitionTerm">
+  <w:style w:type="paragraph" w:styleId="DefinitionTerm" w:customStyle="1">
     <w:name w:val="Definition Term"/>
     <w:basedOn w:val="Normale"/>
     <w:next w:val="Definition"/>
@@ -6351,7 +6958,7 @@
       <w:b/>
     </w:rPr>
   </w:style>
-  <w:style w:type="paragraph" w:customStyle="1" w:styleId="Definition">
+  <w:style w:type="paragraph" w:styleId="Definition" w:customStyle="1">
     <w:name w:val="Definition"/>
     <w:basedOn w:val="Normale"/>
   </w:style>
@@ -6366,34 +6973,34 @@
       <w:i/>
     </w:rPr>
   </w:style>
-  <w:style w:type="paragraph" w:customStyle="1" w:styleId="TableCaption">
+  <w:style w:type="paragraph" w:styleId="TableCaption" w:customStyle="1">
     <w:name w:val="Table Caption"/>
     <w:basedOn w:val="Didascalia"/>
     <w:pPr>
       <w:keepNext/>
     </w:pPr>
   </w:style>
-  <w:style w:type="paragraph" w:customStyle="1" w:styleId="ImageCaption">
+  <w:style w:type="paragraph" w:styleId="ImageCaption" w:customStyle="1">
     <w:name w:val="Image Caption"/>
     <w:basedOn w:val="Didascalia"/>
   </w:style>
-  <w:style w:type="paragraph" w:customStyle="1" w:styleId="Figure">
+  <w:style w:type="paragraph" w:styleId="Figure" w:customStyle="1">
     <w:name w:val="Figure"/>
     <w:basedOn w:val="Normale"/>
   </w:style>
-  <w:style w:type="paragraph" w:customStyle="1" w:styleId="CaptionedFigure">
+  <w:style w:type="paragraph" w:styleId="CaptionedFigure" w:customStyle="1">
     <w:name w:val="Captioned Figure"/>
     <w:basedOn w:val="Figure"/>
     <w:pPr>
       <w:keepNext/>
     </w:pPr>
   </w:style>
-  <w:style w:type="character" w:customStyle="1" w:styleId="DidascaliaCarattere">
+  <w:style w:type="character" w:styleId="DidascaliaCarattere" w:customStyle="1">
     <w:name w:val="Didascalia Carattere"/>
     <w:basedOn w:val="Carpredefinitoparagrafo"/>
     <w:link w:val="Didascalia"/>
   </w:style>
-  <w:style w:type="character" w:customStyle="1" w:styleId="VerbatimChar">
+  <w:style w:type="character" w:styleId="VerbatimChar" w:customStyle="1">
     <w:name w:val="Verbatim Char"/>
     <w:basedOn w:val="DidascaliaCarattere"/>
     <w:link w:val="SourceCode"/>
@@ -6402,7 +7009,7 @@
       <w:sz w:val="22"/>
     </w:rPr>
   </w:style>
-  <w:style w:type="character" w:customStyle="1" w:styleId="SectionNumber">
+  <w:style w:type="character" w:styleId="SectionNumber" w:customStyle="1">
     <w:name w:val="Section Number"/>
     <w:basedOn w:val="DidascaliaCarattere"/>
   </w:style>
@@ -6438,7 +7045,7 @@
       <w:color w:val="365F91" w:themeColor="accent1" w:themeShade="BF"/>
     </w:rPr>
   </w:style>
-  <w:style w:type="paragraph" w:customStyle="1" w:styleId="SourceCode">
+  <w:style w:type="paragraph" w:styleId="SourceCode" w:customStyle="1">
     <w:name w:val="Source Code"/>
     <w:basedOn w:val="Normale"/>
     <w:link w:val="VerbatimChar"/>
@@ -6446,7 +7053,7 @@
       <w:wordWrap w:val="0"/>
     </w:pPr>
   </w:style>
-  <w:style w:type="character" w:customStyle="1" w:styleId="KeywordTok">
+  <w:style w:type="character" w:styleId="KeywordTok" w:customStyle="1">
     <w:name w:val="KeywordTok"/>
     <w:basedOn w:val="VerbatimChar"/>
     <w:rPr>
@@ -6456,7 +7063,7 @@
       <w:sz w:val="22"/>
     </w:rPr>
   </w:style>
-  <w:style w:type="character" w:customStyle="1" w:styleId="DataTypeTok">
+  <w:style w:type="character" w:styleId="DataTypeTok" w:customStyle="1">
     <w:name w:val="DataTypeTok"/>
     <w:basedOn w:val="VerbatimChar"/>
     <w:rPr>
@@ -6465,7 +7072,7 @@
       <w:sz w:val="22"/>
     </w:rPr>
   </w:style>
-  <w:style w:type="character" w:customStyle="1" w:styleId="DecValTok">
+  <w:style w:type="character" w:styleId="DecValTok" w:customStyle="1">
     <w:name w:val="DecValTok"/>
     <w:basedOn w:val="VerbatimChar"/>
     <w:rPr>
@@ -6474,7 +7081,7 @@
       <w:sz w:val="22"/>
     </w:rPr>
   </w:style>
-  <w:style w:type="character" w:customStyle="1" w:styleId="BaseNTok">
+  <w:style w:type="character" w:styleId="BaseNTok" w:customStyle="1">
     <w:name w:val="BaseNTok"/>
     <w:basedOn w:val="VerbatimChar"/>
     <w:rPr>
@@ -6483,7 +7090,7 @@
       <w:sz w:val="22"/>
     </w:rPr>
   </w:style>
-  <w:style w:type="character" w:customStyle="1" w:styleId="FloatTok">
+  <w:style w:type="character" w:styleId="FloatTok" w:customStyle="1">
     <w:name w:val="FloatTok"/>
     <w:basedOn w:val="VerbatimChar"/>
     <w:rPr>
@@ -6492,7 +7099,7 @@
       <w:sz w:val="22"/>
     </w:rPr>
   </w:style>
-  <w:style w:type="character" w:customStyle="1" w:styleId="ConstantTok">
+  <w:style w:type="character" w:styleId="ConstantTok" w:customStyle="1">
     <w:name w:val="ConstantTok"/>
     <w:basedOn w:val="VerbatimChar"/>
     <w:rPr>
@@ -6501,7 +7108,7 @@
       <w:sz w:val="22"/>
     </w:rPr>
   </w:style>
-  <w:style w:type="character" w:customStyle="1" w:styleId="CharTok">
+  <w:style w:type="character" w:styleId="CharTok" w:customStyle="1">
     <w:name w:val="CharTok"/>
     <w:basedOn w:val="VerbatimChar"/>
     <w:rPr>
@@ -6510,7 +7117,7 @@
       <w:sz w:val="22"/>
     </w:rPr>
   </w:style>
-  <w:style w:type="character" w:customStyle="1" w:styleId="SpecialCharTok">
+  <w:style w:type="character" w:styleId="SpecialCharTok" w:customStyle="1">
     <w:name w:val="SpecialCharTok"/>
     <w:basedOn w:val="VerbatimChar"/>
     <w:rPr>
@@ -6519,7 +7126,7 @@
       <w:sz w:val="22"/>
     </w:rPr>
   </w:style>
-  <w:style w:type="character" w:customStyle="1" w:styleId="StringTok">
+  <w:style w:type="character" w:styleId="StringTok" w:customStyle="1">
     <w:name w:val="StringTok"/>
     <w:basedOn w:val="VerbatimChar"/>
     <w:rPr>
@@ -6528,7 +7135,7 @@
       <w:sz w:val="22"/>
     </w:rPr>
   </w:style>
-  <w:style w:type="character" w:customStyle="1" w:styleId="VerbatimStringTok">
+  <w:style w:type="character" w:styleId="VerbatimStringTok" w:customStyle="1">
     <w:name w:val="VerbatimStringTok"/>
     <w:basedOn w:val="VerbatimChar"/>
     <w:rPr>
@@ -6537,7 +7144,7 @@
       <w:sz w:val="22"/>
     </w:rPr>
   </w:style>
-  <w:style w:type="character" w:customStyle="1" w:styleId="SpecialStringTok">
+  <w:style w:type="character" w:styleId="SpecialStringTok" w:customStyle="1">
     <w:name w:val="SpecialStringTok"/>
     <w:basedOn w:val="VerbatimChar"/>
     <w:rPr>
@@ -6546,7 +7153,7 @@
       <w:sz w:val="22"/>
     </w:rPr>
   </w:style>
-  <w:style w:type="character" w:customStyle="1" w:styleId="ImportTok">
+  <w:style w:type="character" w:styleId="ImportTok" w:customStyle="1">
     <w:name w:val="ImportTok"/>
     <w:basedOn w:val="VerbatimChar"/>
     <w:rPr>
@@ -6554,7 +7161,7 @@
       <w:sz w:val="22"/>
     </w:rPr>
   </w:style>
-  <w:style w:type="character" w:customStyle="1" w:styleId="CommentTok">
+  <w:style w:type="character" w:styleId="CommentTok" w:customStyle="1">
     <w:name w:val="CommentTok"/>
     <w:basedOn w:val="VerbatimChar"/>
     <w:rPr>
@@ -6564,7 +7171,7 @@
       <w:sz w:val="22"/>
     </w:rPr>
   </w:style>
-  <w:style w:type="character" w:customStyle="1" w:styleId="DocumentationTok">
+  <w:style w:type="character" w:styleId="DocumentationTok" w:customStyle="1">
     <w:name w:val="DocumentationTok"/>
     <w:basedOn w:val="VerbatimChar"/>
     <w:rPr>
@@ -6574,7 +7181,7 @@
       <w:sz w:val="22"/>
     </w:rPr>
   </w:style>
-  <w:style w:type="character" w:customStyle="1" w:styleId="AnnotationTok">
+  <w:style w:type="character" w:styleId="AnnotationTok" w:customStyle="1">
     <w:name w:val="AnnotationTok"/>
     <w:basedOn w:val="VerbatimChar"/>
     <w:rPr>
@@ -6585,7 +7192,7 @@
       <w:sz w:val="22"/>
     </w:rPr>
   </w:style>
-  <w:style w:type="character" w:customStyle="1" w:styleId="CommentVarTok">
+  <w:style w:type="character" w:styleId="CommentVarTok" w:customStyle="1">
     <w:name w:val="CommentVarTok"/>
     <w:basedOn w:val="VerbatimChar"/>
     <w:rPr>
@@ -6596,7 +7203,7 @@
       <w:sz w:val="22"/>
     </w:rPr>
   </w:style>
-  <w:style w:type="character" w:customStyle="1" w:styleId="OtherTok">
+  <w:style w:type="character" w:styleId="OtherTok" w:customStyle="1">
     <w:name w:val="OtherTok"/>
     <w:basedOn w:val="VerbatimChar"/>
     <w:rPr>
@@ -6605,7 +7212,7 @@
       <w:sz w:val="22"/>
     </w:rPr>
   </w:style>
-  <w:style w:type="character" w:customStyle="1" w:styleId="FunctionTok">
+  <w:style w:type="character" w:styleId="FunctionTok" w:customStyle="1">
     <w:name w:val="FunctionTok"/>
     <w:basedOn w:val="VerbatimChar"/>
     <w:rPr>
@@ -6614,7 +7221,7 @@
       <w:sz w:val="22"/>
     </w:rPr>
   </w:style>
-  <w:style w:type="character" w:customStyle="1" w:styleId="VariableTok">
+  <w:style w:type="character" w:styleId="VariableTok" w:customStyle="1">
     <w:name w:val="VariableTok"/>
     <w:basedOn w:val="VerbatimChar"/>
     <w:rPr>
@@ -6623,7 +7230,7 @@
       <w:sz w:val="22"/>
     </w:rPr>
   </w:style>
-  <w:style w:type="character" w:customStyle="1" w:styleId="ControlFlowTok">
+  <w:style w:type="character" w:styleId="ControlFlowTok" w:customStyle="1">
     <w:name w:val="ControlFlowTok"/>
     <w:basedOn w:val="VerbatimChar"/>
     <w:rPr>
@@ -6633,7 +7240,7 @@
       <w:sz w:val="22"/>
     </w:rPr>
   </w:style>
-  <w:style w:type="character" w:customStyle="1" w:styleId="OperatorTok">
+  <w:style w:type="character" w:styleId="OperatorTok" w:customStyle="1">
     <w:name w:val="OperatorTok"/>
     <w:basedOn w:val="VerbatimChar"/>
     <w:rPr>
@@ -6642,7 +7249,7 @@
       <w:sz w:val="22"/>
     </w:rPr>
   </w:style>
-  <w:style w:type="character" w:customStyle="1" w:styleId="BuiltInTok">
+  <w:style w:type="character" w:styleId="BuiltInTok" w:customStyle="1">
     <w:name w:val="BuiltInTok"/>
     <w:basedOn w:val="VerbatimChar"/>
     <w:rPr>
@@ -6650,7 +7257,7 @@
       <w:sz w:val="22"/>
     </w:rPr>
   </w:style>
-  <w:style w:type="character" w:customStyle="1" w:styleId="ExtensionTok">
+  <w:style w:type="character" w:styleId="ExtensionTok" w:customStyle="1">
     <w:name w:val="ExtensionTok"/>
     <w:basedOn w:val="VerbatimChar"/>
     <w:rPr>
@@ -6658,7 +7265,7 @@
       <w:sz w:val="22"/>
     </w:rPr>
   </w:style>
-  <w:style w:type="character" w:customStyle="1" w:styleId="PreprocessorTok">
+  <w:style w:type="character" w:styleId="PreprocessorTok" w:customStyle="1">
     <w:name w:val="PreprocessorTok"/>
     <w:basedOn w:val="VerbatimChar"/>
     <w:rPr>
@@ -6667,7 +7274,7 @@
       <w:sz w:val="22"/>
     </w:rPr>
   </w:style>
-  <w:style w:type="character" w:customStyle="1" w:styleId="AttributeTok">
+  <w:style w:type="character" w:styleId="AttributeTok" w:customStyle="1">
     <w:name w:val="AttributeTok"/>
     <w:basedOn w:val="VerbatimChar"/>
     <w:rPr>
@@ -6676,7 +7283,7 @@
       <w:sz w:val="22"/>
     </w:rPr>
   </w:style>
-  <w:style w:type="character" w:customStyle="1" w:styleId="RegionMarkerTok">
+  <w:style w:type="character" w:styleId="RegionMarkerTok" w:customStyle="1">
     <w:name w:val="RegionMarkerTok"/>
     <w:basedOn w:val="VerbatimChar"/>
     <w:rPr>
@@ -6684,7 +7291,7 @@
       <w:sz w:val="22"/>
     </w:rPr>
   </w:style>
-  <w:style w:type="character" w:customStyle="1" w:styleId="InformationTok">
+  <w:style w:type="character" w:styleId="InformationTok" w:customStyle="1">
     <w:name w:val="InformationTok"/>
     <w:basedOn w:val="VerbatimChar"/>
     <w:rPr>
@@ -6695,7 +7302,7 @@
       <w:sz w:val="22"/>
     </w:rPr>
   </w:style>
-  <w:style w:type="character" w:customStyle="1" w:styleId="WarningTok">
+  <w:style w:type="character" w:styleId="WarningTok" w:customStyle="1">
     <w:name w:val="WarningTok"/>
     <w:basedOn w:val="VerbatimChar"/>
     <w:rPr>
@@ -6706,7 +7313,7 @@
       <w:sz w:val="22"/>
     </w:rPr>
   </w:style>
-  <w:style w:type="character" w:customStyle="1" w:styleId="AlertTok">
+  <w:style w:type="character" w:styleId="AlertTok" w:customStyle="1">
     <w:name w:val="AlertTok"/>
     <w:basedOn w:val="VerbatimChar"/>
     <w:rPr>
@@ -6716,7 +7323,7 @@
       <w:sz w:val="22"/>
     </w:rPr>
   </w:style>
-  <w:style w:type="character" w:customStyle="1" w:styleId="ErrorTok">
+  <w:style w:type="character" w:styleId="ErrorTok" w:customStyle="1">
     <w:name w:val="ErrorTok"/>
     <w:basedOn w:val="VerbatimChar"/>
     <w:rPr>
@@ -6726,7 +7333,7 @@
       <w:sz w:val="22"/>
     </w:rPr>
   </w:style>
-  <w:style w:type="character" w:customStyle="1" w:styleId="NormalTok">
+  <w:style w:type="character" w:styleId="NormalTok" w:customStyle="1">
     <w:name w:val="NormalTok"/>
     <w:basedOn w:val="VerbatimChar"/>
     <w:rPr>
@@ -6740,12 +7347,12 @@
     <w:rsid w:val="002C4CB6"/>
     <w:tblPr>
       <w:tblBorders>
-        <w:top w:val="single" w:sz="4" w:space="0" w:color="auto"/>
-        <w:left w:val="single" w:sz="4" w:space="0" w:color="auto"/>
-        <w:bottom w:val="single" w:sz="4" w:space="0" w:color="auto"/>
-        <w:right w:val="single" w:sz="4" w:space="0" w:color="auto"/>
-        <w:insideH w:val="single" w:sz="4" w:space="0" w:color="auto"/>
-        <w:insideV w:val="single" w:sz="4" w:space="0" w:color="auto"/>
+        <w:top w:val="single" w:color="auto" w:sz="4" w:space="0"/>
+        <w:left w:val="single" w:color="auto" w:sz="4" w:space="0"/>
+        <w:bottom w:val="single" w:color="auto" w:sz="4" w:space="0"/>
+        <w:right w:val="single" w:color="auto" w:sz="4" w:space="0"/>
+        <w:insideH w:val="single" w:color="auto" w:sz="4" w:space="0"/>
+        <w:insideV w:val="single" w:color="auto" w:sz="4" w:space="0"/>
       </w:tblBorders>
     </w:tblPr>
   </w:style>
@@ -6796,7 +7403,7 @@
       </w:tabs>
     </w:pPr>
   </w:style>
-  <w:style w:type="character" w:customStyle="1" w:styleId="IntestazioneCarattere">
+  <w:style w:type="character" w:styleId="IntestazioneCarattere" w:customStyle="1">
     <w:name w:val="Intestazione Carattere"/>
     <w:basedOn w:val="Carpredefinitoparagrafo"/>
     <w:link w:val="Intestazione"/>
@@ -6816,7 +7423,7 @@
       </w:tabs>
     </w:pPr>
   </w:style>
-  <w:style w:type="character" w:customStyle="1" w:styleId="PidipaginaCarattere">
+  <w:style w:type="character" w:styleId="PidipaginaCarattere" w:customStyle="1">
     <w:name w:val="Piè di pagina Carattere"/>
     <w:basedOn w:val="Carpredefinitoparagrafo"/>
     <w:link w:val="Pidipagina"/>
@@ -6836,13 +7443,46 @@
       <w:ind w:left="440"/>
     </w:pPr>
     <w:rPr>
-      <w:rFonts w:eastAsiaTheme="minorEastAsia" w:cs="Times New Roman"/>
+      <w:rFonts w:cs="Times New Roman" w:eastAsiaTheme="minorEastAsia"/>
       <w:sz w:val="22"/>
       <w:szCs w:val="22"/>
       <w:lang w:val="it-IT" w:eastAsia="it-IT"/>
     </w:rPr>
   </w:style>
 </w:styles>
+</file>
+
+<file path=word/glossary/document.xml><?xml version="1.0" encoding="utf-8"?>
+<w:glossaryDocument xmlns:w14="http://schemas.microsoft.com/office/word/2010/wordml" xmlns:w="http://schemas.openxmlformats.org/wordprocessingml/2006/main">
+  <w:docParts>
+    <w:docPart>
+      <w:docPartPr>
+        <w:name w:val="DefaultPlaceholder_1081868574"/>
+        <w:category>
+          <w:name w:val="General"/>
+          <w:gallery w:val="placeholder"/>
+        </w:category>
+        <w:types>
+          <w:type w:val="bbPlcHdr"/>
+        </w:types>
+        <w:behaviors>
+          <w:behavior w:val="content"/>
+        </w:behaviors>
+        <w:guid w:val="{b916333c-9a3d-4738-a972-af0977030d8b}"/>
+      </w:docPartPr>
+      <w:docPartBody>
+        <w:p>
+          <w:r>
+            <w:rPr>
+              <w:rStyle w:val="PlaceholderText"/>
+            </w:rPr>
+            <w:t/>
+          </w:r>
+        </w:p>
+      </w:docPartBody>
+    </w:docPart>
+  </w:docParts>
+</w:glossaryDocument>
 </file>
 
 <file path=word/theme/theme1.xml><?xml version="1.0" encoding="utf-8"?>

</xml_diff>